<commit_message>
Add a download button to the MS Word version of resume
</commit_message>
<xml_diff>
--- a/static/resume.docx
+++ b/static/resume.docx
@@ -8,6 +8,17 @@
       </w:pPr>
       <w:r>
         <w:t xml:space="preserve">title: Resume published: 2000-01-01 revised: 2015-12-10 tag: noindex</w:t>
+      </w:r>
+    </w:p>
+    <w:p>
+      <w:pPr>
+        <w:pStyle w:val="Compact"/>
+      </w:pPr>
+      <w:r>
+        <w:t xml:space="preserve"> </w:t>
+      </w:r>
+      <w:r>
+        <w:t xml:space="preserve">Download as MS Word</w:t>
       </w:r>
     </w:p>
     <w:p>
@@ -2152,6 +2163,23 @@
       <w:pPr>
         <w:pStyle w:val="BodyText"/>
       </w:pPr>
+      <w:hyperlink r:id="rId57">
+        <w:r>
+          <w:rPr>
+            <w:rStyle w:val="Hyperlink"/>
+          </w:rPr>
+          <w:t xml:space="preserve">Caradvice</w:t>
+        </w:r>
+      </w:hyperlink>
+      <w:r>
+        <w:t xml:space="preserve"> </w:t>
+      </w:r>
+      <w:r>
+        <w:t xml:space="preserve">May 2013 → Present</w:t>
+      </w:r>
+      <w:r>
+        <w:br w:type="textWrapping"/>
+      </w:r>
       <w:hyperlink r:id="rId46">
         <w:r>
           <w:rPr>
@@ -3801,7 +3829,7 @@
         <w:pStyle w:val="FigureWithCaption"/>
       </w:pPr>
       <w:r>
-        <w:t xml:space="preserve">Caradvice</w:t>
+        <w:t xml:space="preserve">Commonwealth Bank Rewards Scheme</w:t>
       </w:r>
     </w:p>
     <w:p>
@@ -3809,7 +3837,7 @@
         <w:pStyle w:val="ImageCaption"/>
       </w:pPr>
       <w:r>
-        <w:t xml:space="preserve">Caradvice</w:t>
+        <w:t xml:space="preserve">Commonwealth Bank Rewards Scheme</w:t>
       </w:r>
     </w:p>
     <w:p>
@@ -4741,7 +4769,7 @@
     </w:lvl>
   </w:abstractNum>
   <w:abstractNum w:abstractNumId="990">
-    <w:nsid w:val="243db486"/>
+    <w:nsid w:val="e6d7c9c4"/>
     <w:multiLevelType w:val="multilevel"/>
     <w:lvl w:ilvl="0">
       <w:numFmt w:val="bullet"/>
@@ -4822,7 +4850,7 @@
     </w:lvl>
   </w:abstractNum>
   <w:abstractNum w:abstractNumId="991">
-    <w:nsid w:val="b36c363c"/>
+    <w:nsid w:val="c3ba7e49"/>
     <w:multiLevelType w:val="multilevel"/>
     <w:lvl w:ilvl="0">
       <w:numFmt w:val="bullet"/>

</xml_diff>

<commit_message>
Update the resume docx
</commit_message>
<xml_diff>
--- a/static/resume.docx
+++ b/static/resume.docx
@@ -522,6 +522,54 @@
       </w:hyperlink>
     </w:p>
     <w:p>
+      <w:pPr>
+        <w:pStyle w:val="Heading4"/>
+      </w:pPr>
+      <w:bookmarkStart w:id="30" w:name="technical-testing"/>
+      <w:bookmarkEnd w:id="30"/>
+      <w:r>
+        <w:t xml:space="preserve">Technical Testing</w:t>
+      </w:r>
+    </w:p>
+    <w:p>
+      <w:pPr>
+        <w:pStyle w:val="FirstParagraph"/>
+      </w:pPr>
+      <w:r>
+        <w:t xml:space="preserve">Internation Knowledge Management (IKM) Python Developer Test Results - 24 May 2012 - 87/100</w:t>
+      </w:r>
+      <w:r>
+        <w:br w:type="textWrapping"/>
+      </w:r>
+      <w:hyperlink r:id="rId31">
+        <w:r>
+          <w:rPr>
+            <w:rStyle w:val="Hyperlink"/>
+          </w:rPr>
+          <w:t xml:space="preserve">http://johnmee.com/static/IKM-Python-Test-Result.pdf</w:t>
+        </w:r>
+      </w:hyperlink>
+    </w:p>
+    <w:p>
+      <w:pPr>
+        <w:pStyle w:val="BodyText"/>
+      </w:pPr>
+      <w:r>
+        <w:t xml:space="preserve">codility.com lesson solutions and commentary</w:t>
+      </w:r>
+      <w:r>
+        <w:br w:type="textWrapping"/>
+      </w:r>
+      <w:hyperlink r:id="rId32">
+        <w:r>
+          <w:rPr>
+            <w:rStyle w:val="Hyperlink"/>
+          </w:rPr>
+          <w:t xml:space="preserve">https://github.com/johnmee/codility</w:t>
+        </w:r>
+      </w:hyperlink>
+    </w:p>
+    <w:p>
       <w:r>
         <w:pict>
           <v:rect style="width:0;height:1.5pt" o:hralign="center" o:hrstd="t" o:hr="t"/>
@@ -567,8 +615,8 @@
       <w:pPr>
         <w:pStyle w:val="Heading2"/>
       </w:pPr>
-      <w:bookmarkStart w:id="30" w:name="personal"/>
-      <w:bookmarkEnd w:id="30"/>
+      <w:bookmarkStart w:id="33" w:name="personal"/>
+      <w:bookmarkEnd w:id="33"/>
       <w:r>
         <w:t xml:space="preserve">Personal</w:t>
       </w:r>
@@ -591,7 +639,7 @@
       <w:r>
         <w:t xml:space="preserve"> </w:t>
       </w:r>
-      <w:hyperlink r:id="rId31">
+      <w:hyperlink r:id="rId34">
         <w:r>
           <w:rPr>
             <w:rStyle w:val="Hyperlink"/>
@@ -620,7 +668,7 @@
       <w:r>
         <w:t xml:space="preserve"> </w:t>
       </w:r>
-      <w:hyperlink r:id="rId32">
+      <w:hyperlink r:id="rId35">
         <w:r>
           <w:rPr>
             <w:rStyle w:val="Hyperlink"/>
@@ -637,7 +685,7 @@
       <w:r>
         <w:t xml:space="preserve"> </w:t>
       </w:r>
-      <w:hyperlink r:id="rId33">
+      <w:hyperlink r:id="rId36">
         <w:r>
           <w:rPr>
             <w:rStyle w:val="Hyperlink"/>
@@ -663,7 +711,7 @@
       <w:r>
         <w:t xml:space="preserve"> </w:t>
       </w:r>
-      <w:hyperlink r:id="rId34">
+      <w:hyperlink r:id="rId37">
         <w:r>
           <w:rPr>
             <w:rStyle w:val="Hyperlink"/>
@@ -677,7 +725,7 @@
       <w:r>
         <w:t xml:space="preserve"> </w:t>
       </w:r>
-      <w:hyperlink r:id="rId35">
+      <w:hyperlink r:id="rId38">
         <w:r>
           <w:rPr>
             <w:rStyle w:val="Hyperlink"/>
@@ -697,7 +745,7 @@
       <w:r>
         <w:t xml:space="preserve"> </w:t>
       </w:r>
-      <w:hyperlink r:id="rId36">
+      <w:hyperlink r:id="rId39">
         <w:r>
           <w:rPr>
             <w:rStyle w:val="Hyperlink"/>
@@ -711,7 +759,7 @@
       <w:r>
         <w:t xml:space="preserve"> </w:t>
       </w:r>
-      <w:hyperlink r:id="rId37">
+      <w:hyperlink r:id="rId40">
         <w:r>
           <w:rPr>
             <w:rStyle w:val="Hyperlink"/>
@@ -734,7 +782,7 @@
       <w:r>
         <w:t xml:space="preserve"> </w:t>
       </w:r>
-      <w:hyperlink r:id="rId38">
+      <w:hyperlink r:id="rId41">
         <w:r>
           <w:rPr>
             <w:rStyle w:val="Hyperlink"/>
@@ -767,7 +815,7 @@
       <w:r>
         <w:t xml:space="preserve"> </w:t>
       </w:r>
-      <w:hyperlink r:id="rId39">
+      <w:hyperlink r:id="rId42">
         <w:r>
           <w:rPr>
             <w:rStyle w:val="Hyperlink"/>
@@ -784,7 +832,7 @@
       <w:r>
         <w:t xml:space="preserve"> </w:t>
       </w:r>
-      <w:hyperlink r:id="rId40">
+      <w:hyperlink r:id="rId43">
         <w:r>
           <w:rPr>
             <w:rStyle w:val="Hyperlink"/>
@@ -801,7 +849,7 @@
       <w:r>
         <w:t xml:space="preserve"> </w:t>
       </w:r>
-      <w:hyperlink r:id="rId41">
+      <w:hyperlink r:id="rId44">
         <w:r>
           <w:rPr>
             <w:rStyle w:val="Hyperlink"/>
@@ -821,8 +869,8 @@
       <w:pPr>
         <w:pStyle w:val="Heading2"/>
       </w:pPr>
-      <w:bookmarkStart w:id="42" w:name="job-history"/>
-      <w:bookmarkEnd w:id="42"/>
+      <w:bookmarkStart w:id="45" w:name="job-history"/>
+      <w:bookmarkEnd w:id="45"/>
       <w:r>
         <w:t xml:space="preserve">Job History</w:t>
       </w:r>
@@ -831,8 +879,8 @@
       <w:pPr>
         <w:pStyle w:val="Heading3"/>
       </w:pPr>
-      <w:bookmarkStart w:id="43" w:name="findbigmail"/>
-      <w:bookmarkEnd w:id="43"/>
+      <w:bookmarkStart w:id="46" w:name="findbigmail"/>
+      <w:bookmarkEnd w:id="46"/>
       <w:r>
         <w:t xml:space="preserve">FindBigMail</w:t>
       </w:r>
@@ -841,7 +889,7 @@
       <w:pPr>
         <w:pStyle w:val="FirstParagraph"/>
       </w:pPr>
-      <w:hyperlink r:id="rId44">
+      <w:hyperlink r:id="rId47">
         <w:r>
           <w:rPr>
             <w:rStyle w:val="Hyperlink"/>
@@ -952,7 +1000,7 @@
       <w:r>
         <w:t xml:space="preserve"> </w:t>
       </w:r>
-      <w:hyperlink r:id="rId45">
+      <w:hyperlink r:id="rId48">
         <w:r>
           <w:rPr>
             <w:rStyle w:val="Hyperlink"/>
@@ -989,7 +1037,7 @@
       <w:pPr>
         <w:pStyle w:val="FirstParagraph"/>
       </w:pPr>
-      <w:hyperlink r:id="rId46">
+      <w:hyperlink r:id="rId49">
         <w:r>
           <w:rPr>
             <w:rStyle w:val="Hyperlink"/>
@@ -1003,7 +1051,7 @@
       <w:r>
         <w:t xml:space="preserve">(</w:t>
       </w:r>
-      <w:hyperlink r:id="rId47">
+      <w:hyperlink r:id="rId50">
         <w:r>
           <w:rPr>
             <w:rStyle w:val="Hyperlink"/>
@@ -1017,7 +1065,7 @@
       <w:r>
         <w:t xml:space="preserve"> </w:t>
       </w:r>
-      <w:hyperlink r:id="rId48">
+      <w:hyperlink r:id="rId51">
         <w:r>
           <w:rPr>
             <w:rStyle w:val="Hyperlink"/>
@@ -1031,7 +1079,7 @@
       <w:r>
         <w:t xml:space="preserve"> </w:t>
       </w:r>
-      <w:hyperlink r:id="rId49">
+      <w:hyperlink r:id="rId52">
         <w:r>
           <w:rPr>
             <w:rStyle w:val="Hyperlink"/>
@@ -1045,7 +1093,7 @@
       <w:r>
         <w:t xml:space="preserve"> </w:t>
       </w:r>
-      <w:hyperlink r:id="rId50">
+      <w:hyperlink r:id="rId53">
         <w:r>
           <w:rPr>
             <w:rStyle w:val="Hyperlink"/>
@@ -1058,8 +1106,8 @@
       <w:pPr>
         <w:pStyle w:val="Heading4"/>
       </w:pPr>
-      <w:bookmarkStart w:id="51" w:name="evolutionary-programming"/>
-      <w:bookmarkEnd w:id="51"/>
+      <w:bookmarkStart w:id="54" w:name="evolutionary-programming"/>
+      <w:bookmarkEnd w:id="54"/>
       <w:r>
         <w:t xml:space="preserve">Evolutionary Programming</w:t>
       </w:r>
@@ -1074,7 +1122,7 @@
       <w:r>
         <w:br w:type="textWrapping"/>
       </w:r>
-      <w:hyperlink r:id="rId52">
+      <w:hyperlink r:id="rId55">
         <w:r>
           <w:rPr>
             <w:rStyle w:val="Hyperlink"/>
@@ -1159,7 +1207,7 @@
       <w:r>
         <w:t xml:space="preserve"> </w:t>
       </w:r>
-      <w:hyperlink r:id="rId53">
+      <w:hyperlink r:id="rId56">
         <w:r>
           <w:rPr>
             <w:rStyle w:val="Hyperlink"/>
@@ -1199,7 +1247,7 @@
       <w:pPr>
         <w:pStyle w:val="FirstParagraph"/>
       </w:pPr>
-      <w:hyperlink r:id="rId46">
+      <w:hyperlink r:id="rId49">
         <w:r>
           <w:rPr>
             <w:rStyle w:val="Hyperlink"/>
@@ -1213,7 +1261,7 @@
       <w:r>
         <w:t xml:space="preserve"> </w:t>
       </w:r>
-      <w:hyperlink r:id="rId54">
+      <w:hyperlink r:id="rId57">
         <w:r>
           <w:rPr>
             <w:rStyle w:val="Hyperlink"/>
@@ -1242,7 +1290,7 @@
                     </pic:cNvPicPr>
                   </pic:nvPicPr>
                   <pic:blipFill>
-                    <a:blip r:embed="rId55"/>
+                    <a:blip r:embed="rId58"/>
                     <a:stretch>
                       <a:fillRect/>
                     </a:stretch>
@@ -1281,8 +1329,8 @@
       <w:pPr>
         <w:pStyle w:val="Heading3"/>
       </w:pPr>
-      <w:bookmarkStart w:id="56" w:name="caradvice"/>
-      <w:bookmarkEnd w:id="56"/>
+      <w:bookmarkStart w:id="59" w:name="caradvice"/>
+      <w:bookmarkEnd w:id="59"/>
       <w:r>
         <w:t xml:space="preserve">CarAdvice</w:t>
       </w:r>
@@ -1291,7 +1339,7 @@
       <w:pPr>
         <w:pStyle w:val="FirstParagraph"/>
       </w:pPr>
-      <w:hyperlink r:id="rId57">
+      <w:hyperlink r:id="rId60">
         <w:r>
           <w:rPr>
             <w:rStyle w:val="Hyperlink"/>
@@ -1302,7 +1350,7 @@
       <w:r>
         <w:br w:type="textWrapping"/>
       </w:r>
-      <w:hyperlink r:id="rId58">
+      <w:hyperlink r:id="rId61">
         <w:r>
           <w:rPr>
             <w:rStyle w:val="Hyperlink"/>
@@ -1345,7 +1393,7 @@
       <w:r>
         <w:t xml:space="preserve"> </w:t>
       </w:r>
-      <w:hyperlink r:id="rId59">
+      <w:hyperlink r:id="rId62">
         <w:r>
           <w:rPr>
             <w:rStyle w:val="Hyperlink"/>
@@ -1359,7 +1407,7 @@
       <w:r>
         <w:t xml:space="preserve"> </w:t>
       </w:r>
-      <w:hyperlink r:id="rId60">
+      <w:hyperlink r:id="rId63">
         <w:r>
           <w:rPr>
             <w:rStyle w:val="Hyperlink"/>
@@ -1373,7 +1421,7 @@
       <w:r>
         <w:t xml:space="preserve"> </w:t>
       </w:r>
-      <w:hyperlink r:id="rId61">
+      <w:hyperlink r:id="rId64">
         <w:r>
           <w:rPr>
             <w:rStyle w:val="Hyperlink"/>
@@ -1396,7 +1444,7 @@
       <w:r>
         <w:t xml:space="preserve"> </w:t>
       </w:r>
-      <w:hyperlink r:id="rId62">
+      <w:hyperlink r:id="rId65">
         <w:r>
           <w:rPr>
             <w:rStyle w:val="Hyperlink"/>
@@ -1410,7 +1458,7 @@
       <w:r>
         <w:t xml:space="preserve"> </w:t>
       </w:r>
-      <w:hyperlink r:id="rId63">
+      <w:hyperlink r:id="rId66">
         <w:r>
           <w:rPr>
             <w:rStyle w:val="Hyperlink"/>
@@ -1424,7 +1472,7 @@
       <w:r>
         <w:t xml:space="preserve"> </w:t>
       </w:r>
-      <w:hyperlink r:id="rId64">
+      <w:hyperlink r:id="rId67">
         <w:r>
           <w:rPr>
             <w:rStyle w:val="Hyperlink"/>
@@ -1453,7 +1501,7 @@
       <w:r>
         <w:t xml:space="preserve"> </w:t>
       </w:r>
-      <w:hyperlink r:id="rId65">
+      <w:hyperlink r:id="rId68">
         <w:r>
           <w:rPr>
             <w:rStyle w:val="Hyperlink"/>
@@ -1572,7 +1620,7 @@
       <w:pPr>
         <w:pStyle w:val="BodyText"/>
       </w:pPr>
-      <w:hyperlink r:id="rId46">
+      <w:hyperlink r:id="rId49">
         <w:r>
           <w:rPr>
             <w:rStyle w:val="Hyperlink"/>
@@ -1586,7 +1634,7 @@
       <w:r>
         <w:t xml:space="preserve"> </w:t>
       </w:r>
-      <w:hyperlink r:id="rId66">
+      <w:hyperlink r:id="rId69">
         <w:r>
           <w:rPr>
             <w:rStyle w:val="Hyperlink"/>
@@ -1600,7 +1648,7 @@
       <w:r>
         <w:t xml:space="preserve"> </w:t>
       </w:r>
-      <w:hyperlink r:id="rId67">
+      <w:hyperlink r:id="rId70">
         <w:r>
           <w:rPr>
             <w:rStyle w:val="Hyperlink"/>
@@ -1614,7 +1662,7 @@
       <w:r>
         <w:t xml:space="preserve"> </w:t>
       </w:r>
-      <w:hyperlink r:id="rId68">
+      <w:hyperlink r:id="rId71">
         <w:r>
           <w:rPr>
             <w:rStyle w:val="Hyperlink"/>
@@ -1628,7 +1676,7 @@
       <w:r>
         <w:t xml:space="preserve"> </w:t>
       </w:r>
-      <w:hyperlink r:id="rId69">
+      <w:hyperlink r:id="rId72">
         <w:r>
           <w:rPr>
             <w:rStyle w:val="Hyperlink"/>
@@ -1642,7 +1690,7 @@
       <w:r>
         <w:t xml:space="preserve"> </w:t>
       </w:r>
-      <w:hyperlink r:id="rId70">
+      <w:hyperlink r:id="rId73">
         <w:r>
           <w:rPr>
             <w:rStyle w:val="Hyperlink"/>
@@ -1656,7 +1704,7 @@
       <w:r>
         <w:t xml:space="preserve"> </w:t>
       </w:r>
-      <w:hyperlink r:id="rId71">
+      <w:hyperlink r:id="rId74">
         <w:r>
           <w:rPr>
             <w:rStyle w:val="Hyperlink"/>
@@ -1670,7 +1718,7 @@
       <w:r>
         <w:t xml:space="preserve"> </w:t>
       </w:r>
-      <w:hyperlink r:id="rId72">
+      <w:hyperlink r:id="rId75">
         <w:r>
           <w:rPr>
             <w:rStyle w:val="Hyperlink"/>
@@ -1683,8 +1731,8 @@
       <w:pPr>
         <w:pStyle w:val="Heading3"/>
       </w:pPr>
-      <w:bookmarkStart w:id="73" w:name="copyright-agency-limited"/>
-      <w:bookmarkEnd w:id="73"/>
+      <w:bookmarkStart w:id="76" w:name="copyright-agency-limited"/>
+      <w:bookmarkEnd w:id="76"/>
       <w:r>
         <w:t xml:space="preserve">Copyright Agency Limited</w:t>
       </w:r>
@@ -1693,7 +1741,7 @@
       <w:pPr>
         <w:pStyle w:val="FirstParagraph"/>
       </w:pPr>
-      <w:hyperlink r:id="rId74">
+      <w:hyperlink r:id="rId77">
         <w:r>
           <w:rPr>
             <w:rStyle w:val="Hyperlink"/>
@@ -1720,7 +1768,7 @@
       <w:pPr>
         <w:pStyle w:val="BodyText"/>
       </w:pPr>
-      <w:hyperlink r:id="rId46">
+      <w:hyperlink r:id="rId49">
         <w:r>
           <w:rPr>
             <w:rStyle w:val="Hyperlink"/>
@@ -1749,7 +1797,7 @@
                     </pic:cNvPicPr>
                   </pic:nvPicPr>
                   <pic:blipFill>
-                    <a:blip r:embed="rId75"/>
+                    <a:blip r:embed="rId78"/>
                     <a:stretch>
                       <a:fillRect/>
                     </a:stretch>
@@ -1788,8 +1836,8 @@
       <w:pPr>
         <w:pStyle w:val="Heading4"/>
       </w:pPr>
-      <w:bookmarkStart w:id="76" w:name="stock-backtesting"/>
-      <w:bookmarkEnd w:id="76"/>
+      <w:bookmarkStart w:id="79" w:name="stock-backtesting"/>
+      <w:bookmarkEnd w:id="79"/>
       <w:r>
         <w:t xml:space="preserve">Stock Backtesting</w:t>
       </w:r>
@@ -1801,7 +1849,7 @@
       <w:r>
         <w:t xml:space="preserve">Freelance—</w:t>
       </w:r>
-      <w:hyperlink r:id="rId77">
+      <w:hyperlink r:id="rId80">
         <w:r>
           <w:rPr>
             <w:rStyle w:val="Hyperlink"/>
@@ -1832,7 +1880,7 @@
       <w:r>
         <w:t xml:space="preserve"> </w:t>
       </w:r>
-      <w:hyperlink r:id="rId78">
+      <w:hyperlink r:id="rId81">
         <w:r>
           <w:rPr>
             <w:rStyle w:val="Hyperlink"/>
@@ -1851,7 +1899,7 @@
       <w:pPr>
         <w:pStyle w:val="BodyText"/>
       </w:pPr>
-      <w:hyperlink r:id="rId46">
+      <w:hyperlink r:id="rId49">
         <w:r>
           <w:rPr>
             <w:rStyle w:val="Hyperlink"/>
@@ -1865,7 +1913,7 @@
       <w:r>
         <w:t xml:space="preserve"> </w:t>
       </w:r>
-      <w:hyperlink r:id="rId78">
+      <w:hyperlink r:id="rId81">
         <w:r>
           <w:rPr>
             <w:rStyle w:val="Hyperlink"/>
@@ -1878,8 +1926,8 @@
       <w:pPr>
         <w:pStyle w:val="Heading4"/>
       </w:pPr>
-      <w:bookmarkStart w:id="79" w:name="big-news-network"/>
-      <w:bookmarkEnd w:id="79"/>
+      <w:bookmarkStart w:id="82" w:name="big-news-network"/>
+      <w:bookmarkEnd w:id="82"/>
       <w:r>
         <w:t xml:space="preserve">Big News Network</w:t>
       </w:r>
@@ -1891,7 +1939,7 @@
       <w:r>
         <w:t xml:space="preserve">Freelance—</w:t>
       </w:r>
-      <w:hyperlink r:id="rId80">
+      <w:hyperlink r:id="rId83">
         <w:r>
           <w:rPr>
             <w:rStyle w:val="Hyperlink"/>
@@ -1918,7 +1966,7 @@
       <w:pPr>
         <w:pStyle w:val="BodyText"/>
       </w:pPr>
-      <w:hyperlink r:id="rId46">
+      <w:hyperlink r:id="rId49">
         <w:r>
           <w:rPr>
             <w:rStyle w:val="Hyperlink"/>
@@ -1932,7 +1980,7 @@
       <w:r>
         <w:t xml:space="preserve">(</w:t>
       </w:r>
-      <w:hyperlink r:id="rId81">
+      <w:hyperlink r:id="rId84">
         <w:r>
           <w:rPr>
             <w:rStyle w:val="Hyperlink"/>
@@ -1946,7 +1994,7 @@
       <w:r>
         <w:t xml:space="preserve"> </w:t>
       </w:r>
-      <w:hyperlink r:id="rId67">
+      <w:hyperlink r:id="rId70">
         <w:r>
           <w:rPr>
             <w:rStyle w:val="Hyperlink"/>
@@ -1960,7 +2008,7 @@
       <w:r>
         <w:t xml:space="preserve"> </w:t>
       </w:r>
-      <w:hyperlink r:id="rId72">
+      <w:hyperlink r:id="rId75">
         <w:r>
           <w:rPr>
             <w:rStyle w:val="Hyperlink"/>
@@ -1973,8 +2021,8 @@
       <w:pPr>
         <w:pStyle w:val="Heading4"/>
       </w:pPr>
-      <w:bookmarkStart w:id="82" w:name="bray-media-international"/>
-      <w:bookmarkEnd w:id="82"/>
+      <w:bookmarkStart w:id="85" w:name="bray-media-international"/>
+      <w:bookmarkEnd w:id="85"/>
       <w:r>
         <w:t xml:space="preserve">Bray Media International</w:t>
       </w:r>
@@ -1986,7 +2034,7 @@
       <w:r>
         <w:t xml:space="preserve">Freelance—</w:t>
       </w:r>
-      <w:hyperlink r:id="rId83">
+      <w:hyperlink r:id="rId86">
         <w:r>
           <w:rPr>
             <w:rStyle w:val="Hyperlink"/>
@@ -2013,7 +2061,7 @@
       <w:pPr>
         <w:pStyle w:val="BodyText"/>
       </w:pPr>
-      <w:hyperlink r:id="rId46">
+      <w:hyperlink r:id="rId49">
         <w:r>
           <w:rPr>
             <w:rStyle w:val="Hyperlink"/>
@@ -2027,7 +2075,7 @@
       <w:r>
         <w:t xml:space="preserve">(</w:t>
       </w:r>
-      <w:hyperlink r:id="rId66">
+      <w:hyperlink r:id="rId69">
         <w:r>
           <w:rPr>
             <w:rStyle w:val="Hyperlink"/>
@@ -2041,7 +2089,7 @@
       <w:r>
         <w:t xml:space="preserve"> </w:t>
       </w:r>
-      <w:hyperlink r:id="rId67">
+      <w:hyperlink r:id="rId70">
         <w:r>
           <w:rPr>
             <w:rStyle w:val="Hyperlink"/>
@@ -2055,7 +2103,7 @@
       <w:r>
         <w:t xml:space="preserve"> </w:t>
       </w:r>
-      <w:hyperlink r:id="rId72">
+      <w:hyperlink r:id="rId75">
         <w:r>
           <w:rPr>
             <w:rStyle w:val="Hyperlink"/>
@@ -2084,7 +2132,7 @@
                     </pic:cNvPicPr>
                   </pic:nvPicPr>
                   <pic:blipFill>
-                    <a:blip r:embed="rId84"/>
+                    <a:blip r:embed="rId87"/>
                     <a:stretch>
                       <a:fillRect/>
                     </a:stretch>
@@ -2123,8 +2171,8 @@
       <w:pPr>
         <w:pStyle w:val="Heading3"/>
       </w:pPr>
-      <w:bookmarkStart w:id="85" w:name="dolby-laboratories"/>
-      <w:bookmarkEnd w:id="85"/>
+      <w:bookmarkStart w:id="88" w:name="dolby-laboratories"/>
+      <w:bookmarkEnd w:id="88"/>
       <w:r>
         <w:t xml:space="preserve">Dolby Laboratories</w:t>
       </w:r>
@@ -2133,7 +2181,7 @@
       <w:pPr>
         <w:pStyle w:val="FirstParagraph"/>
       </w:pPr>
-      <w:hyperlink r:id="rId86">
+      <w:hyperlink r:id="rId89">
         <w:r>
           <w:rPr>
             <w:rStyle w:val="Hyperlink"/>
@@ -2164,7 +2212,7 @@
       <w:r>
         <w:t xml:space="preserve"> </w:t>
       </w:r>
-      <w:hyperlink r:id="rId87">
+      <w:hyperlink r:id="rId90">
         <w:r>
           <w:rPr>
             <w:rStyle w:val="Hyperlink"/>
@@ -2181,7 +2229,7 @@
       <w:r>
         <w:t xml:space="preserve"> </w:t>
       </w:r>
-      <w:hyperlink r:id="rId88">
+      <w:hyperlink r:id="rId91">
         <w:r>
           <w:rPr>
             <w:rStyle w:val="Hyperlink"/>
@@ -2300,7 +2348,7 @@
       <w:r>
         <w:t xml:space="preserve"> </w:t>
       </w:r>
-      <w:hyperlink r:id="rId89">
+      <w:hyperlink r:id="rId92">
         <w:r>
           <w:rPr>
             <w:rStyle w:val="Hyperlink"/>
@@ -2325,7 +2373,7 @@
       <w:pPr>
         <w:pStyle w:val="FirstParagraph"/>
       </w:pPr>
-      <w:hyperlink r:id="rId46">
+      <w:hyperlink r:id="rId49">
         <w:r>
           <w:rPr>
             <w:rStyle w:val="Hyperlink"/>
@@ -2339,7 +2387,7 @@
       <w:r>
         <w:t xml:space="preserve"> </w:t>
       </w:r>
-      <w:hyperlink r:id="rId66">
+      <w:hyperlink r:id="rId69">
         <w:r>
           <w:rPr>
             <w:rStyle w:val="Hyperlink"/>
@@ -2353,7 +2401,7 @@
       <w:r>
         <w:t xml:space="preserve"> </w:t>
       </w:r>
-      <w:hyperlink r:id="rId67">
+      <w:hyperlink r:id="rId70">
         <w:r>
           <w:rPr>
             <w:rStyle w:val="Hyperlink"/>
@@ -2367,7 +2415,7 @@
       <w:r>
         <w:t xml:space="preserve"> </w:t>
       </w:r>
-      <w:hyperlink r:id="rId90">
+      <w:hyperlink r:id="rId93">
         <w:r>
           <w:rPr>
             <w:rStyle w:val="Hyperlink"/>
@@ -2381,7 +2429,7 @@
       <w:r>
         <w:t xml:space="preserve"> </w:t>
       </w:r>
-      <w:hyperlink r:id="rId91">
+      <w:hyperlink r:id="rId94">
         <w:r>
           <w:rPr>
             <w:rStyle w:val="Hyperlink"/>
@@ -2395,7 +2443,7 @@
       <w:r>
         <w:t xml:space="preserve"> </w:t>
       </w:r>
-      <w:hyperlink r:id="rId92">
+      <w:hyperlink r:id="rId95">
         <w:r>
           <w:rPr>
             <w:rStyle w:val="Hyperlink"/>
@@ -2424,7 +2472,7 @@
                     </pic:cNvPicPr>
                   </pic:nvPicPr>
                   <pic:blipFill>
-                    <a:blip r:embed="rId93"/>
+                    <a:blip r:embed="rId96"/>
                     <a:stretch>
                       <a:fillRect/>
                     </a:stretch>
@@ -2463,8 +2511,8 @@
       <w:pPr>
         <w:pStyle w:val="Heading3"/>
       </w:pPr>
-      <w:bookmarkStart w:id="94" w:name="youthworks"/>
-      <w:bookmarkEnd w:id="94"/>
+      <w:bookmarkStart w:id="97" w:name="youthworks"/>
+      <w:bookmarkEnd w:id="97"/>
       <w:r>
         <w:t xml:space="preserve">Youthworks</w:t>
       </w:r>
@@ -2473,7 +2521,7 @@
       <w:pPr>
         <w:pStyle w:val="FirstParagraph"/>
       </w:pPr>
-      <w:hyperlink r:id="rId95">
+      <w:hyperlink r:id="rId98">
         <w:r>
           <w:rPr>
             <w:rStyle w:val="Hyperlink"/>
@@ -2495,7 +2543,7 @@
       <w:r>
         <w:br w:type="textWrapping"/>
       </w:r>
-      <w:hyperlink r:id="rId96">
+      <w:hyperlink r:id="rId99">
         <w:r>
           <w:rPr>
             <w:rStyle w:val="Hyperlink"/>
@@ -2506,7 +2554,7 @@
       <w:r>
         <w:br w:type="textWrapping"/>
       </w:r>
-      <w:hyperlink r:id="rId97">
+      <w:hyperlink r:id="rId100">
         <w:r>
           <w:rPr>
             <w:rStyle w:val="Hyperlink"/>
@@ -2517,7 +2565,7 @@
       <w:r>
         <w:br w:type="textWrapping"/>
       </w:r>
-      <w:hyperlink r:id="rId98">
+      <w:hyperlink r:id="rId101">
         <w:r>
           <w:rPr>
             <w:rStyle w:val="Hyperlink"/>
@@ -2528,7 +2576,7 @@
       <w:r>
         <w:br w:type="textWrapping"/>
       </w:r>
-      <w:hyperlink r:id="rId99">
+      <w:hyperlink r:id="rId102">
         <w:r>
           <w:rPr>
             <w:rStyle w:val="Hyperlink"/>
@@ -2652,7 +2700,7 @@
       <w:r>
         <w:t xml:space="preserve"> </w:t>
       </w:r>
-      <w:hyperlink r:id="rId100">
+      <w:hyperlink r:id="rId103">
         <w:r>
           <w:rPr>
             <w:rStyle w:val="Hyperlink"/>
@@ -2669,7 +2717,7 @@
       <w:r>
         <w:t xml:space="preserve"> </w:t>
       </w:r>
-      <w:hyperlink r:id="rId101">
+      <w:hyperlink r:id="rId104">
         <w:r>
           <w:rPr>
             <w:rStyle w:val="Hyperlink"/>
@@ -2698,7 +2746,7 @@
                     </pic:cNvPicPr>
                   </pic:nvPicPr>
                   <pic:blipFill>
-                    <a:blip r:embed="rId102"/>
+                    <a:blip r:embed="rId105"/>
                     <a:stretch>
                       <a:fillRect/>
                     </a:stretch>
@@ -2800,110 +2848,110 @@
       <w:r>
         <w:t xml:space="preserve"> </w:t>
       </w:r>
+      <w:hyperlink r:id="rId106">
+        <w:r>
+          <w:rPr>
+            <w:rStyle w:val="Hyperlink"/>
+          </w:rPr>
+          <w:t xml:space="preserve">RICE</w:t>
+        </w:r>
+      </w:hyperlink>
+      <w:r>
+        <w:t xml:space="preserve"> </w:t>
+      </w:r>
+      <w:r>
+        <w:t xml:space="preserve">events</w:t>
+      </w:r>
+    </w:p>
+    <w:p>
+      <w:pPr>
+        <w:pStyle w:val="FirstParagraph"/>
+      </w:pPr>
+      <w:hyperlink r:id="rId49">
+        <w:r>
+          <w:rPr>
+            <w:rStyle w:val="Hyperlink"/>
+          </w:rPr>
+          <w:t xml:space="preserve">Python</w:t>
+        </w:r>
+      </w:hyperlink>
+      <w:r>
+        <w:t xml:space="preserve">,</w:t>
+      </w:r>
+      <w:r>
+        <w:t xml:space="preserve"> </w:t>
+      </w:r>
+      <w:hyperlink r:id="rId69">
+        <w:r>
+          <w:rPr>
+            <w:rStyle w:val="Hyperlink"/>
+          </w:rPr>
+          <w:t xml:space="preserve">Django</w:t>
+        </w:r>
+      </w:hyperlink>
+      <w:r>
+        <w:t xml:space="preserve">,</w:t>
+      </w:r>
+      <w:r>
+        <w:t xml:space="preserve"> </w:t>
+      </w:r>
+      <w:hyperlink r:id="rId107">
+        <w:r>
+          <w:rPr>
+            <w:rStyle w:val="Hyperlink"/>
+          </w:rPr>
+          <w:t xml:space="preserve">Postgres</w:t>
+        </w:r>
+      </w:hyperlink>
+      <w:r>
+        <w:t xml:space="preserve">,</w:t>
+      </w:r>
+      <w:r>
+        <w:t xml:space="preserve"> </w:t>
+      </w:r>
+      <w:hyperlink r:id="rId75">
+        <w:r>
+          <w:rPr>
+            <w:rStyle w:val="Hyperlink"/>
+          </w:rPr>
+          <w:t xml:space="preserve">Ubuntu</w:t>
+        </w:r>
+      </w:hyperlink>
+      <w:r>
+        <w:t xml:space="preserve">,</w:t>
+      </w:r>
+      <w:r>
+        <w:t xml:space="preserve"> </w:t>
+      </w:r>
+      <w:hyperlink r:id="rId108">
+        <w:r>
+          <w:rPr>
+            <w:rStyle w:val="Hyperlink"/>
+          </w:rPr>
+          <w:t xml:space="preserve">Mercurial</w:t>
+        </w:r>
+      </w:hyperlink>
+      <w:r>
+        <w:t xml:space="preserve">,</w:t>
+      </w:r>
+      <w:r>
+        <w:t xml:space="preserve"> </w:t>
+      </w:r>
+      <w:hyperlink r:id="rId109">
+        <w:r>
+          <w:rPr>
+            <w:rStyle w:val="Hyperlink"/>
+          </w:rPr>
+          <w:t xml:space="preserve">BusinessCatalyst</w:t>
+        </w:r>
+      </w:hyperlink>
+      <w:r>
+        <w:t xml:space="preserve">,</w:t>
+      </w:r>
+      <w:r>
+        <w:t xml:space="preserve"> </w:t>
+      </w:r>
       <w:hyperlink r:id="rId103">
-        <w:r>
-          <w:rPr>
-            <w:rStyle w:val="Hyperlink"/>
-          </w:rPr>
-          <w:t xml:space="preserve">RICE</w:t>
-        </w:r>
-      </w:hyperlink>
-      <w:r>
-        <w:t xml:space="preserve"> </w:t>
-      </w:r>
-      <w:r>
-        <w:t xml:space="preserve">events</w:t>
-      </w:r>
-    </w:p>
-    <w:p>
-      <w:pPr>
-        <w:pStyle w:val="FirstParagraph"/>
-      </w:pPr>
-      <w:hyperlink r:id="rId46">
-        <w:r>
-          <w:rPr>
-            <w:rStyle w:val="Hyperlink"/>
-          </w:rPr>
-          <w:t xml:space="preserve">Python</w:t>
-        </w:r>
-      </w:hyperlink>
-      <w:r>
-        <w:t xml:space="preserve">,</w:t>
-      </w:r>
-      <w:r>
-        <w:t xml:space="preserve"> </w:t>
-      </w:r>
-      <w:hyperlink r:id="rId66">
-        <w:r>
-          <w:rPr>
-            <w:rStyle w:val="Hyperlink"/>
-          </w:rPr>
-          <w:t xml:space="preserve">Django</w:t>
-        </w:r>
-      </w:hyperlink>
-      <w:r>
-        <w:t xml:space="preserve">,</w:t>
-      </w:r>
-      <w:r>
-        <w:t xml:space="preserve"> </w:t>
-      </w:r>
-      <w:hyperlink r:id="rId104">
-        <w:r>
-          <w:rPr>
-            <w:rStyle w:val="Hyperlink"/>
-          </w:rPr>
-          <w:t xml:space="preserve">Postgres</w:t>
-        </w:r>
-      </w:hyperlink>
-      <w:r>
-        <w:t xml:space="preserve">,</w:t>
-      </w:r>
-      <w:r>
-        <w:t xml:space="preserve"> </w:t>
-      </w:r>
-      <w:hyperlink r:id="rId72">
-        <w:r>
-          <w:rPr>
-            <w:rStyle w:val="Hyperlink"/>
-          </w:rPr>
-          <w:t xml:space="preserve">Ubuntu</w:t>
-        </w:r>
-      </w:hyperlink>
-      <w:r>
-        <w:t xml:space="preserve">,</w:t>
-      </w:r>
-      <w:r>
-        <w:t xml:space="preserve"> </w:t>
-      </w:r>
-      <w:hyperlink r:id="rId105">
-        <w:r>
-          <w:rPr>
-            <w:rStyle w:val="Hyperlink"/>
-          </w:rPr>
-          <w:t xml:space="preserve">Mercurial</w:t>
-        </w:r>
-      </w:hyperlink>
-      <w:r>
-        <w:t xml:space="preserve">,</w:t>
-      </w:r>
-      <w:r>
-        <w:t xml:space="preserve"> </w:t>
-      </w:r>
-      <w:hyperlink r:id="rId106">
-        <w:r>
-          <w:rPr>
-            <w:rStyle w:val="Hyperlink"/>
-          </w:rPr>
-          <w:t xml:space="preserve">BusinessCatalyst</w:t>
-        </w:r>
-      </w:hyperlink>
-      <w:r>
-        <w:t xml:space="preserve">,</w:t>
-      </w:r>
-      <w:r>
-        <w:t xml:space="preserve"> </w:t>
-      </w:r>
-      <w:hyperlink r:id="rId100">
         <w:r>
           <w:rPr>
             <w:rStyle w:val="Hyperlink"/>
@@ -2932,7 +2980,7 @@
                     </pic:cNvPicPr>
                   </pic:nvPicPr>
                   <pic:blipFill>
-                    <a:blip r:embed="rId107"/>
+                    <a:blip r:embed="rId110"/>
                     <a:stretch>
                       <a:fillRect/>
                     </a:stretch>
@@ -2971,8 +3019,8 @@
       <w:pPr>
         <w:pStyle w:val="Heading3"/>
       </w:pPr>
-      <w:bookmarkStart w:id="108" w:name="workstar"/>
-      <w:bookmarkEnd w:id="108"/>
+      <w:bookmarkStart w:id="111" w:name="workstar"/>
+      <w:bookmarkEnd w:id="111"/>
       <w:r>
         <w:t xml:space="preserve">Workstar</w:t>
       </w:r>
@@ -2981,7 +3029,7 @@
       <w:pPr>
         <w:pStyle w:val="FirstParagraph"/>
       </w:pPr>
-      <w:hyperlink r:id="rId109">
+      <w:hyperlink r:id="rId112">
         <w:r>
           <w:rPr>
             <w:rStyle w:val="Hyperlink"/>
@@ -3020,7 +3068,7 @@
       <w:pPr>
         <w:pStyle w:val="BodyText"/>
       </w:pPr>
-      <w:hyperlink r:id="rId110">
+      <w:hyperlink r:id="rId113">
         <w:r>
           <w:rPr>
             <w:rStyle w:val="Hyperlink"/>
@@ -3034,7 +3082,7 @@
       <w:r>
         <w:t xml:space="preserve"> </w:t>
       </w:r>
-      <w:hyperlink r:id="rId111">
+      <w:hyperlink r:id="rId114">
         <w:r>
           <w:rPr>
             <w:rStyle w:val="Hyperlink"/>
@@ -3048,7 +3096,7 @@
       <w:r>
         <w:t xml:space="preserve"> </w:t>
       </w:r>
-      <w:hyperlink r:id="rId112">
+      <w:hyperlink r:id="rId115">
         <w:r>
           <w:rPr>
             <w:rStyle w:val="Hyperlink"/>
@@ -3089,7 +3137,7 @@
       <w:r>
         <w:t xml:space="preserve"> </w:t>
       </w:r>
-      <w:hyperlink r:id="rId113">
+      <w:hyperlink r:id="rId116">
         <w:r>
           <w:rPr>
             <w:rStyle w:val="Hyperlink"/>
@@ -3103,7 +3151,7 @@
       <w:r>
         <w:t xml:space="preserve"> </w:t>
       </w:r>
-      <w:hyperlink r:id="rId114">
+      <w:hyperlink r:id="rId117">
         <w:r>
           <w:rPr>
             <w:rStyle w:val="Hyperlink"/>
@@ -3132,7 +3180,7 @@
                     </pic:cNvPicPr>
                   </pic:nvPicPr>
                   <pic:blipFill>
-                    <a:blip r:embed="rId115"/>
+                    <a:blip r:embed="rId118"/>
                     <a:stretch>
                       <a:fillRect/>
                     </a:stretch>
@@ -3171,8 +3219,8 @@
       <w:pPr>
         <w:pStyle w:val="Heading3"/>
       </w:pPr>
-      <w:bookmarkStart w:id="116" w:name="genworth-mortgage-insurance"/>
-      <w:bookmarkEnd w:id="116"/>
+      <w:bookmarkStart w:id="119" w:name="genworth-mortgage-insurance"/>
+      <w:bookmarkEnd w:id="119"/>
       <w:r>
         <w:t xml:space="preserve">Genworth Mortgage Insurance</w:t>
       </w:r>
@@ -3181,7 +3229,7 @@
       <w:pPr>
         <w:pStyle w:val="FirstParagraph"/>
       </w:pPr>
-      <w:hyperlink r:id="rId117">
+      <w:hyperlink r:id="rId120">
         <w:r>
           <w:rPr>
             <w:rStyle w:val="Hyperlink"/>
@@ -3252,7 +3300,7 @@
       <w:r>
         <w:t xml:space="preserve"> </w:t>
       </w:r>
-      <w:hyperlink r:id="rId118">
+      <w:hyperlink r:id="rId121">
         <w:r>
           <w:rPr>
             <w:rStyle w:val="Hyperlink"/>
@@ -3277,7 +3325,7 @@
       <w:pPr>
         <w:pStyle w:val="BodyText"/>
       </w:pPr>
-      <w:hyperlink r:id="rId110">
+      <w:hyperlink r:id="rId113">
         <w:r>
           <w:rPr>
             <w:rStyle w:val="Hyperlink"/>
@@ -3291,7 +3339,7 @@
       <w:r>
         <w:t xml:space="preserve"> </w:t>
       </w:r>
-      <w:hyperlink r:id="rId119">
+      <w:hyperlink r:id="rId122">
         <w:r>
           <w:rPr>
             <w:rStyle w:val="Hyperlink"/>
@@ -3305,7 +3353,7 @@
       <w:r>
         <w:t xml:space="preserve"> </w:t>
       </w:r>
-      <w:hyperlink r:id="rId120">
+      <w:hyperlink r:id="rId123">
         <w:r>
           <w:rPr>
             <w:rStyle w:val="Hyperlink"/>
@@ -3319,7 +3367,7 @@
       <w:r>
         <w:t xml:space="preserve"> </w:t>
       </w:r>
-      <w:hyperlink r:id="rId121">
+      <w:hyperlink r:id="rId124">
         <w:r>
           <w:rPr>
             <w:rStyle w:val="Hyperlink"/>
@@ -3333,7 +3381,7 @@
       <w:r>
         <w:t xml:space="preserve"> </w:t>
       </w:r>
-      <w:hyperlink r:id="rId122">
+      <w:hyperlink r:id="rId125">
         <w:r>
           <w:rPr>
             <w:rStyle w:val="Hyperlink"/>
@@ -3347,7 +3395,7 @@
       <w:r>
         <w:t xml:space="preserve"> </w:t>
       </w:r>
-      <w:hyperlink r:id="rId112">
+      <w:hyperlink r:id="rId115">
         <w:r>
           <w:rPr>
             <w:rStyle w:val="Hyperlink"/>
@@ -3361,7 +3409,7 @@
       <w:r>
         <w:t xml:space="preserve"> </w:t>
       </w:r>
-      <w:hyperlink r:id="rId123">
+      <w:hyperlink r:id="rId126">
         <w:r>
           <w:rPr>
             <w:rStyle w:val="Hyperlink"/>
@@ -3374,8 +3422,8 @@
       <w:pPr>
         <w:pStyle w:val="Heading3"/>
       </w:pPr>
-      <w:bookmarkStart w:id="124" w:name="perpetual-trustees"/>
-      <w:bookmarkEnd w:id="124"/>
+      <w:bookmarkStart w:id="127" w:name="perpetual-trustees"/>
+      <w:bookmarkEnd w:id="127"/>
       <w:r>
         <w:t xml:space="preserve">Perpetual Trustees</w:t>
       </w:r>
@@ -3384,7 +3432,7 @@
       <w:pPr>
         <w:pStyle w:val="FirstParagraph"/>
       </w:pPr>
-      <w:hyperlink r:id="rId125">
+      <w:hyperlink r:id="rId128">
         <w:r>
           <w:rPr>
             <w:rStyle w:val="Hyperlink"/>
@@ -3426,7 +3474,7 @@
       <w:pPr>
         <w:pStyle w:val="BodyText"/>
       </w:pPr>
-      <w:hyperlink r:id="rId121">
+      <w:hyperlink r:id="rId124">
         <w:r>
           <w:rPr>
             <w:rStyle w:val="Hyperlink"/>
@@ -3440,12 +3488,150 @@
       <w:r>
         <w:t xml:space="preserve"> </w:t>
       </w:r>
+      <w:hyperlink r:id="rId116">
+        <w:r>
+          <w:rPr>
+            <w:rStyle w:val="Hyperlink"/>
+          </w:rPr>
+          <w:t xml:space="preserve">C#</w:t>
+        </w:r>
+      </w:hyperlink>
+      <w:r>
+        <w:t xml:space="preserve">,</w:t>
+      </w:r>
+      <w:r>
+        <w:t xml:space="preserve"> </w:t>
+      </w:r>
+      <w:hyperlink r:id="rId129">
+        <w:r>
+          <w:rPr>
+            <w:rStyle w:val="Hyperlink"/>
+          </w:rPr>
+          <w:t xml:space="preserve">Sybase</w:t>
+        </w:r>
+      </w:hyperlink>
+      <w:r>
+        <w:t xml:space="preserve">,</w:t>
+      </w:r>
+      <w:r>
+        <w:t xml:space="preserve"> </w:t>
+      </w:r>
+      <w:hyperlink r:id="rId115">
+        <w:r>
+          <w:rPr>
+            <w:rStyle w:val="Hyperlink"/>
+          </w:rPr>
+          <w:t xml:space="preserve">sqlserver</w:t>
+        </w:r>
+      </w:hyperlink>
+      <w:r>
+        <w:t xml:space="preserve">,</w:t>
+      </w:r>
+      <w:r>
+        <w:t xml:space="preserve"> </w:t>
+      </w:r>
+      <w:hyperlink r:id="rId130">
+        <w:r>
+          <w:rPr>
+            <w:rStyle w:val="Hyperlink"/>
+          </w:rPr>
+          <w:t xml:space="preserve">XMLSpy</w:t>
+        </w:r>
+      </w:hyperlink>
+    </w:p>
+    <w:p>
+      <w:pPr>
+        <w:pStyle w:val="Heading3"/>
+      </w:pPr>
+      <w:bookmarkStart w:id="131" w:name="recruitadvantage"/>
+      <w:bookmarkEnd w:id="131"/>
+      <w:r>
+        <w:t xml:space="preserve">RecruitAdvantage</w:t>
+      </w:r>
+    </w:p>
+    <w:p>
+      <w:pPr>
+        <w:pStyle w:val="FirstParagraph"/>
+      </w:pPr>
+      <w:hyperlink r:id="rId132">
+        <w:r>
+          <w:rPr>
+            <w:rStyle w:val="Hyperlink"/>
+          </w:rPr>
+          <w:t xml:space="preserve">http://www.turborecruit.com.au/</w:t>
+        </w:r>
+      </w:hyperlink>
+      <w:r>
+        <w:br w:type="textWrapping"/>
+      </w:r>
+      <w:r>
+        <w:t xml:space="preserve">February 2006 → August 2006</w:t>
+      </w:r>
+    </w:p>
+    <w:p>
+      <w:pPr>
+        <w:pStyle w:val="BodyText"/>
+      </w:pPr>
+      <w:r>
+        <w:t xml:space="preserve">Consulted on software engineering issues, leading to the introduction of fundamental tools: source control, issue tracking,</w:t>
+      </w:r>
+      <w:r>
+        <w:t xml:space="preserve"> </w:t>
+      </w:r>
+      <w:r>
+        <w:t xml:space="preserve">technical documentation, and push button deployment, thus wrangling some 20Gb of haphazard code</w:t>
+      </w:r>
+      <w:r>
+        <w:t xml:space="preserve"> </w:t>
+      </w:r>
+      <w:r>
+        <w:t xml:space="preserve">and data strewn over ten production servers and initiating processes for quality improvement.</w:t>
+      </w:r>
+      <w:r>
+        <w:t xml:space="preserve"> </w:t>
+      </w:r>
+      <w:r>
+        <w:t xml:space="preserve">Educated and championed these tools to a self-taught development team.</w:t>
+      </w:r>
+    </w:p>
+    <w:p>
+      <w:pPr>
+        <w:pStyle w:val="BodyText"/>
+      </w:pPr>
+      <w:hyperlink r:id="rId133">
+        <w:r>
+          <w:rPr>
+            <w:rStyle w:val="Hyperlink"/>
+          </w:rPr>
+          <w:t xml:space="preserve">Subversion</w:t>
+        </w:r>
+      </w:hyperlink>
+      <w:r>
+        <w:t xml:space="preserve">,</w:t>
+      </w:r>
+      <w:r>
+        <w:t xml:space="preserve"> </w:t>
+      </w:r>
+      <w:hyperlink r:id="rId134">
+        <w:r>
+          <w:rPr>
+            <w:rStyle w:val="Hyperlink"/>
+          </w:rPr>
+          <w:t xml:space="preserve">Trac</w:t>
+        </w:r>
+      </w:hyperlink>
+      <w:r>
+        <w:t xml:space="preserve">,</w:t>
+      </w:r>
+      <w:r>
+        <w:t xml:space="preserve"> </w:t>
+      </w:r>
       <w:hyperlink r:id="rId113">
         <w:r>
           <w:rPr>
             <w:rStyle w:val="Hyperlink"/>
           </w:rPr>
-          <w:t xml:space="preserve">C#</w:t>
+          <w:t xml:space="preserve">Coldfusion</w:t>
         </w:r>
       </w:hyperlink>
       <w:r>
@@ -3454,145 +3640,7 @@
       <w:r>
         <w:t xml:space="preserve"> </w:t>
       </w:r>
-      <w:hyperlink r:id="rId126">
-        <w:r>
-          <w:rPr>
-            <w:rStyle w:val="Hyperlink"/>
-          </w:rPr>
-          <w:t xml:space="preserve">Sybase</w:t>
-        </w:r>
-      </w:hyperlink>
-      <w:r>
-        <w:t xml:space="preserve">,</w:t>
-      </w:r>
-      <w:r>
-        <w:t xml:space="preserve"> </w:t>
-      </w:r>
-      <w:hyperlink r:id="rId112">
-        <w:r>
-          <w:rPr>
-            <w:rStyle w:val="Hyperlink"/>
-          </w:rPr>
-          <w:t xml:space="preserve">sqlserver</w:t>
-        </w:r>
-      </w:hyperlink>
-      <w:r>
-        <w:t xml:space="preserve">,</w:t>
-      </w:r>
-      <w:r>
-        <w:t xml:space="preserve"> </w:t>
-      </w:r>
-      <w:hyperlink r:id="rId127">
-        <w:r>
-          <w:rPr>
-            <w:rStyle w:val="Hyperlink"/>
-          </w:rPr>
-          <w:t xml:space="preserve">XMLSpy</w:t>
-        </w:r>
-      </w:hyperlink>
-    </w:p>
-    <w:p>
-      <w:pPr>
-        <w:pStyle w:val="Heading3"/>
-      </w:pPr>
-      <w:bookmarkStart w:id="128" w:name="recruitadvantage"/>
-      <w:bookmarkEnd w:id="128"/>
-      <w:r>
-        <w:t xml:space="preserve">RecruitAdvantage</w:t>
-      </w:r>
-    </w:p>
-    <w:p>
-      <w:pPr>
-        <w:pStyle w:val="FirstParagraph"/>
-      </w:pPr>
-      <w:hyperlink r:id="rId129">
-        <w:r>
-          <w:rPr>
-            <w:rStyle w:val="Hyperlink"/>
-          </w:rPr>
-          <w:t xml:space="preserve">http://www.turborecruit.com.au/</w:t>
-        </w:r>
-      </w:hyperlink>
-      <w:r>
-        <w:br w:type="textWrapping"/>
-      </w:r>
-      <w:r>
-        <w:t xml:space="preserve">February 2006 → August 2006</w:t>
-      </w:r>
-    </w:p>
-    <w:p>
-      <w:pPr>
-        <w:pStyle w:val="BodyText"/>
-      </w:pPr>
-      <w:r>
-        <w:t xml:space="preserve">Consulted on software engineering issues, leading to the introduction of fundamental tools: source control, issue tracking,</w:t>
-      </w:r>
-      <w:r>
-        <w:t xml:space="preserve"> </w:t>
-      </w:r>
-      <w:r>
-        <w:t xml:space="preserve">technical documentation, and push button deployment, thus wrangling some 20Gb of haphazard code</w:t>
-      </w:r>
-      <w:r>
-        <w:t xml:space="preserve"> </w:t>
-      </w:r>
-      <w:r>
-        <w:t xml:space="preserve">and data strewn over ten production servers and initiating processes for quality improvement.</w:t>
-      </w:r>
-      <w:r>
-        <w:t xml:space="preserve"> </w:t>
-      </w:r>
-      <w:r>
-        <w:t xml:space="preserve">Educated and championed these tools to a self-taught development team.</w:t>
-      </w:r>
-    </w:p>
-    <w:p>
-      <w:pPr>
-        <w:pStyle w:val="BodyText"/>
-      </w:pPr>
-      <w:hyperlink r:id="rId130">
-        <w:r>
-          <w:rPr>
-            <w:rStyle w:val="Hyperlink"/>
-          </w:rPr>
-          <w:t xml:space="preserve">Subversion</w:t>
-        </w:r>
-      </w:hyperlink>
-      <w:r>
-        <w:t xml:space="preserve">,</w:t>
-      </w:r>
-      <w:r>
-        <w:t xml:space="preserve"> </w:t>
-      </w:r>
-      <w:hyperlink r:id="rId131">
-        <w:r>
-          <w:rPr>
-            <w:rStyle w:val="Hyperlink"/>
-          </w:rPr>
-          <w:t xml:space="preserve">Trac</w:t>
-        </w:r>
-      </w:hyperlink>
-      <w:r>
-        <w:t xml:space="preserve">,</w:t>
-      </w:r>
-      <w:r>
-        <w:t xml:space="preserve"> </w:t>
-      </w:r>
-      <w:hyperlink r:id="rId110">
-        <w:r>
-          <w:rPr>
-            <w:rStyle w:val="Hyperlink"/>
-          </w:rPr>
-          <w:t xml:space="preserve">Coldfusion</w:t>
-        </w:r>
-      </w:hyperlink>
-      <w:r>
-        <w:t xml:space="preserve">,</w:t>
-      </w:r>
-      <w:r>
-        <w:t xml:space="preserve"> </w:t>
-      </w:r>
-      <w:hyperlink r:id="rId112">
+      <w:hyperlink r:id="rId115">
         <w:r>
           <w:rPr>
             <w:rStyle w:val="Hyperlink"/>
@@ -3624,7 +3672,7 @@
                     </pic:cNvPicPr>
                   </pic:nvPicPr>
                   <pic:blipFill>
-                    <a:blip r:embed="rId132"/>
+                    <a:blip r:embed="rId135"/>
                     <a:stretch>
                       <a:fillRect/>
                     </a:stretch>
@@ -3663,8 +3711,8 @@
       <w:pPr>
         <w:pStyle w:val="Heading3"/>
       </w:pPr>
-      <w:bookmarkStart w:id="133" w:name="carlson-marketing"/>
-      <w:bookmarkEnd w:id="133"/>
+      <w:bookmarkStart w:id="136" w:name="carlson-marketing"/>
+      <w:bookmarkEnd w:id="136"/>
       <w:r>
         <w:t xml:space="preserve">Carlson Marketing</w:t>
       </w:r>
@@ -3673,7 +3721,7 @@
       <w:pPr>
         <w:pStyle w:val="FirstParagraph"/>
       </w:pPr>
-      <w:hyperlink r:id="rId134">
+      <w:hyperlink r:id="rId137">
         <w:r>
           <w:rPr>
             <w:rStyle w:val="Hyperlink"/>
@@ -3718,7 +3766,7 @@
       <w:pPr>
         <w:pStyle w:val="BodyText"/>
       </w:pPr>
-      <w:hyperlink r:id="rId110">
+      <w:hyperlink r:id="rId113">
         <w:r>
           <w:rPr>
             <w:rStyle w:val="Hyperlink"/>
@@ -3732,7 +3780,7 @@
       <w:r>
         <w:t xml:space="preserve"> </w:t>
       </w:r>
-      <w:hyperlink r:id="rId112">
+      <w:hyperlink r:id="rId115">
         <w:r>
           <w:rPr>
             <w:rStyle w:val="Hyperlink"/>
@@ -3746,7 +3794,7 @@
       <w:r>
         <w:t xml:space="preserve"> </w:t>
       </w:r>
-      <w:hyperlink r:id="rId135">
+      <w:hyperlink r:id="rId138">
         <w:r>
           <w:rPr>
             <w:rStyle w:val="Hyperlink"/>
@@ -3762,8 +3810,8 @@
       <w:pPr>
         <w:pStyle w:val="Heading4"/>
       </w:pPr>
-      <w:bookmarkStart w:id="136" w:name="sydney-sewing-supplies"/>
-      <w:bookmarkEnd w:id="136"/>
+      <w:bookmarkStart w:id="139" w:name="sydney-sewing-supplies"/>
+      <w:bookmarkEnd w:id="139"/>
       <w:r>
         <w:t xml:space="preserve">Sydney Sewing Supplies</w:t>
       </w:r>
@@ -3772,7 +3820,7 @@
       <w:pPr>
         <w:pStyle w:val="FirstParagraph"/>
       </w:pPr>
-      <w:hyperlink r:id="rId137">
+      <w:hyperlink r:id="rId140">
         <w:r>
           <w:rPr>
             <w:rStyle w:val="Hyperlink"/>
@@ -3827,12 +3875,144 @@
       <w:pPr>
         <w:pStyle w:val="FirstParagraph"/>
       </w:pPr>
+      <w:hyperlink r:id="rId116">
+        <w:r>
+          <w:rPr>
+            <w:rStyle w:val="Hyperlink"/>
+          </w:rPr>
+          <w:t xml:space="preserve">C#</w:t>
+        </w:r>
+      </w:hyperlink>
+      <w:r>
+        <w:t xml:space="preserve">,</w:t>
+      </w:r>
+      <w:r>
+        <w:t xml:space="preserve"> </w:t>
+      </w:r>
+      <w:hyperlink r:id="rId115">
+        <w:r>
+          <w:rPr>
+            <w:rStyle w:val="Hyperlink"/>
+          </w:rPr>
+          <w:t xml:space="preserve">sqlserver</w:t>
+        </w:r>
+      </w:hyperlink>
+      <w:r>
+        <w:t xml:space="preserve">, XML,</w:t>
+      </w:r>
+      <w:r>
+        <w:t xml:space="preserve"> </w:t>
+      </w:r>
+      <w:hyperlink r:id="rId124">
+        <w:r>
+          <w:rPr>
+            <w:rStyle w:val="Hyperlink"/>
+          </w:rPr>
+          <w:t xml:space="preserve">XSLT</w:t>
+        </w:r>
+      </w:hyperlink>
+      <w:r>
+        <w:t xml:space="preserve">,</w:t>
+      </w:r>
+      <w:r>
+        <w:t xml:space="preserve"> </w:t>
+      </w:r>
+      <w:hyperlink r:id="rId141">
+        <w:r>
+          <w:rPr>
+            <w:rStyle w:val="Hyperlink"/>
+          </w:rPr>
+          <w:t xml:space="preserve">XSLT-FOP</w:t>
+        </w:r>
+      </w:hyperlink>
+      <w:r>
+        <w:t xml:space="preserve">,</w:t>
+      </w:r>
+      <w:r>
+        <w:t xml:space="preserve"> </w:t>
+      </w:r>
+      <w:hyperlink r:id="rId142">
+        <w:r>
+          <w:rPr>
+            <w:rStyle w:val="Hyperlink"/>
+          </w:rPr>
+          <w:t xml:space="preserve">Dataflex</w:t>
+        </w:r>
+      </w:hyperlink>
+      <w:r>
+        <w:t xml:space="preserve">,</w:t>
+      </w:r>
+      <w:r>
+        <w:t xml:space="preserve"> </w:t>
+      </w:r>
+      <w:hyperlink r:id="rId143">
+        <w:r>
+          <w:rPr>
+            <w:rStyle w:val="Hyperlink"/>
+          </w:rPr>
+          <w:t xml:space="preserve">Slackware</w:t>
+        </w:r>
+      </w:hyperlink>
+    </w:p>
+    <w:p>
+      <w:pPr>
+        <w:pStyle w:val="Heading4"/>
+      </w:pPr>
+      <w:bookmarkStart w:id="144" w:name="salmat"/>
+      <w:bookmarkEnd w:id="144"/>
+      <w:r>
+        <w:t xml:space="preserve">Salmat</w:t>
+      </w:r>
+    </w:p>
+    <w:p>
+      <w:pPr>
+        <w:pStyle w:val="FirstParagraph"/>
+      </w:pPr>
+      <w:hyperlink r:id="rId145">
+        <w:r>
+          <w:rPr>
+            <w:rStyle w:val="Hyperlink"/>
+          </w:rPr>
+          <w:t xml:space="preserve">http://www.salmat.com.au</w:t>
+        </w:r>
+      </w:hyperlink>
+      <w:r>
+        <w:br w:type="textWrapping"/>
+      </w:r>
+      <w:r>
+        <w:t xml:space="preserve">October 2002 → January 2003</w:t>
+      </w:r>
+    </w:p>
+    <w:p>
+      <w:pPr>
+        <w:pStyle w:val="BodyText"/>
+      </w:pPr>
+      <w:r>
+        <w:t xml:space="preserve">Created an intranet application for the sales manager to help his team track the progress of business leads,</w:t>
+      </w:r>
+      <w:r>
+        <w:t xml:space="preserve"> </w:t>
+      </w:r>
+      <w:r>
+        <w:t xml:space="preserve">tenders, and bids as they worked their way through the sales cycle. Provided graphic reports and required a User</w:t>
+      </w:r>
+      <w:r>
+        <w:t xml:space="preserve"> </w:t>
+      </w:r>
+      <w:r>
+        <w:t xml:space="preserve">Experience good enough for sales folk to actually use it.</w:t>
+      </w:r>
+    </w:p>
+    <w:p>
+      <w:pPr>
+        <w:pStyle w:val="BodyText"/>
+      </w:pPr>
       <w:hyperlink r:id="rId113">
         <w:r>
           <w:rPr>
             <w:rStyle w:val="Hyperlink"/>
           </w:rPr>
-          <w:t xml:space="preserve">C#</w:t>
+          <w:t xml:space="preserve">Coldfusion</w:t>
         </w:r>
       </w:hyperlink>
       <w:r>
@@ -3841,26 +4021,12 @@
       <w:r>
         <w:t xml:space="preserve"> </w:t>
       </w:r>
-      <w:hyperlink r:id="rId112">
-        <w:r>
-          <w:rPr>
-            <w:rStyle w:val="Hyperlink"/>
-          </w:rPr>
-          <w:t xml:space="preserve">sqlserver</w:t>
-        </w:r>
-      </w:hyperlink>
-      <w:r>
-        <w:t xml:space="preserve">, XML,</w:t>
-      </w:r>
-      <w:r>
-        <w:t xml:space="preserve"> </w:t>
-      </w:r>
-      <w:hyperlink r:id="rId121">
-        <w:r>
-          <w:rPr>
-            <w:rStyle w:val="Hyperlink"/>
-          </w:rPr>
-          <w:t xml:space="preserve">XSLT</w:t>
+      <w:hyperlink r:id="rId126">
+        <w:r>
+          <w:rPr>
+            <w:rStyle w:val="Hyperlink"/>
+          </w:rPr>
+          <w:t xml:space="preserve">Oracle</w:t>
         </w:r>
       </w:hyperlink>
       <w:r>
@@ -3870,124 +4036,6 @@
         <w:t xml:space="preserve"> </w:t>
       </w:r>
       <w:hyperlink r:id="rId138">
-        <w:r>
-          <w:rPr>
-            <w:rStyle w:val="Hyperlink"/>
-          </w:rPr>
-          <w:t xml:space="preserve">XSLT-FOP</w:t>
-        </w:r>
-      </w:hyperlink>
-      <w:r>
-        <w:t xml:space="preserve">,</w:t>
-      </w:r>
-      <w:r>
-        <w:t xml:space="preserve"> </w:t>
-      </w:r>
-      <w:hyperlink r:id="rId139">
-        <w:r>
-          <w:rPr>
-            <w:rStyle w:val="Hyperlink"/>
-          </w:rPr>
-          <w:t xml:space="preserve">Dataflex</w:t>
-        </w:r>
-      </w:hyperlink>
-      <w:r>
-        <w:t xml:space="preserve">,</w:t>
-      </w:r>
-      <w:r>
-        <w:t xml:space="preserve"> </w:t>
-      </w:r>
-      <w:hyperlink r:id="rId140">
-        <w:r>
-          <w:rPr>
-            <w:rStyle w:val="Hyperlink"/>
-          </w:rPr>
-          <w:t xml:space="preserve">Slackware</w:t>
-        </w:r>
-      </w:hyperlink>
-    </w:p>
-    <w:p>
-      <w:pPr>
-        <w:pStyle w:val="Heading4"/>
-      </w:pPr>
-      <w:bookmarkStart w:id="141" w:name="salmat"/>
-      <w:bookmarkEnd w:id="141"/>
-      <w:r>
-        <w:t xml:space="preserve">Salmat</w:t>
-      </w:r>
-    </w:p>
-    <w:p>
-      <w:pPr>
-        <w:pStyle w:val="FirstParagraph"/>
-      </w:pPr>
-      <w:hyperlink r:id="rId142">
-        <w:r>
-          <w:rPr>
-            <w:rStyle w:val="Hyperlink"/>
-          </w:rPr>
-          <w:t xml:space="preserve">http://www.salmat.com.au</w:t>
-        </w:r>
-      </w:hyperlink>
-      <w:r>
-        <w:br w:type="textWrapping"/>
-      </w:r>
-      <w:r>
-        <w:t xml:space="preserve">October 2002 → January 2003</w:t>
-      </w:r>
-    </w:p>
-    <w:p>
-      <w:pPr>
-        <w:pStyle w:val="BodyText"/>
-      </w:pPr>
-      <w:r>
-        <w:t xml:space="preserve">Created an intranet application for the sales manager to help his team track the progress of business leads,</w:t>
-      </w:r>
-      <w:r>
-        <w:t xml:space="preserve"> </w:t>
-      </w:r>
-      <w:r>
-        <w:t xml:space="preserve">tenders, and bids as they worked their way through the sales cycle. Provided graphic reports and required a User</w:t>
-      </w:r>
-      <w:r>
-        <w:t xml:space="preserve"> </w:t>
-      </w:r>
-      <w:r>
-        <w:t xml:space="preserve">Experience good enough for sales folk to actually use it.</w:t>
-      </w:r>
-    </w:p>
-    <w:p>
-      <w:pPr>
-        <w:pStyle w:val="BodyText"/>
-      </w:pPr>
-      <w:hyperlink r:id="rId110">
-        <w:r>
-          <w:rPr>
-            <w:rStyle w:val="Hyperlink"/>
-          </w:rPr>
-          <w:t xml:space="preserve">Coldfusion</w:t>
-        </w:r>
-      </w:hyperlink>
-      <w:r>
-        <w:t xml:space="preserve">,</w:t>
-      </w:r>
-      <w:r>
-        <w:t xml:space="preserve"> </w:t>
-      </w:r>
-      <w:hyperlink r:id="rId123">
-        <w:r>
-          <w:rPr>
-            <w:rStyle w:val="Hyperlink"/>
-          </w:rPr>
-          <w:t xml:space="preserve">Oracle</w:t>
-        </w:r>
-      </w:hyperlink>
-      <w:r>
-        <w:t xml:space="preserve">,</w:t>
-      </w:r>
-      <w:r>
-        <w:t xml:space="preserve"> </w:t>
-      </w:r>
-      <w:hyperlink r:id="rId135">
         <w:r>
           <w:rPr>
             <w:rStyle w:val="Hyperlink"/>
@@ -4016,7 +4064,7 @@
                     </pic:cNvPicPr>
                   </pic:nvPicPr>
                   <pic:blipFill>
-                    <a:blip r:embed="rId143"/>
+                    <a:blip r:embed="rId146"/>
                     <a:stretch>
                       <a:fillRect/>
                     </a:stretch>
@@ -4055,8 +4103,8 @@
       <w:pPr>
         <w:pStyle w:val="Heading3"/>
       </w:pPr>
-      <w:bookmarkStart w:id="144" w:name="roads-and-traffic-authority"/>
-      <w:bookmarkEnd w:id="144"/>
+      <w:bookmarkStart w:id="147" w:name="roads-and-traffic-authority"/>
+      <w:bookmarkEnd w:id="147"/>
       <w:r>
         <w:t xml:space="preserve">Roads and Traffic Authority</w:t>
       </w:r>
@@ -4065,7 +4113,7 @@
       <w:pPr>
         <w:pStyle w:val="FirstParagraph"/>
       </w:pPr>
-      <w:hyperlink r:id="rId145">
+      <w:hyperlink r:id="rId148">
         <w:r>
           <w:rPr>
             <w:rStyle w:val="Hyperlink"/>
@@ -4084,7 +4132,7 @@
       <w:pPr>
         <w:pStyle w:val="BodyText"/>
       </w:pPr>
-      <w:hyperlink r:id="rId146">
+      <w:hyperlink r:id="rId149">
         <w:r>
           <w:rPr>
             <w:rStyle w:val="Hyperlink"/>
@@ -4123,7 +4171,7 @@
       <w:pPr>
         <w:pStyle w:val="BodyText"/>
       </w:pPr>
-      <w:hyperlink r:id="rId147">
+      <w:hyperlink r:id="rId150">
         <w:r>
           <w:rPr>
             <w:rStyle w:val="Hyperlink"/>
@@ -4137,7 +4185,7 @@
       <w:r>
         <w:t xml:space="preserve"> </w:t>
       </w:r>
-      <w:hyperlink r:id="rId110">
+      <w:hyperlink r:id="rId113">
         <w:r>
           <w:rPr>
             <w:rStyle w:val="Hyperlink"/>
@@ -4151,7 +4199,7 @@
       <w:r>
         <w:t xml:space="preserve"> </w:t>
       </w:r>
-      <w:hyperlink r:id="rId123">
+      <w:hyperlink r:id="rId126">
         <w:r>
           <w:rPr>
             <w:rStyle w:val="Hyperlink"/>
@@ -4165,7 +4213,7 @@
       <w:r>
         <w:t xml:space="preserve"> </w:t>
       </w:r>
-      <w:hyperlink r:id="rId92">
+      <w:hyperlink r:id="rId95">
         <w:r>
           <w:rPr>
             <w:rStyle w:val="Hyperlink"/>
@@ -4179,7 +4227,7 @@
       <w:r>
         <w:t xml:space="preserve"> </w:t>
       </w:r>
-      <w:hyperlink r:id="rId135">
+      <w:hyperlink r:id="rId138">
         <w:r>
           <w:rPr>
             <w:rStyle w:val="Hyperlink"/>
@@ -4195,8 +4243,8 @@
       <w:pPr>
         <w:pStyle w:val="Heading4"/>
       </w:pPr>
-      <w:bookmarkStart w:id="148" w:name="good-business-technology"/>
-      <w:bookmarkEnd w:id="148"/>
+      <w:bookmarkStart w:id="151" w:name="good-business-technology"/>
+      <w:bookmarkEnd w:id="151"/>
       <w:r>
         <w:t xml:space="preserve">Good Business Technology</w:t>
       </w:r>
@@ -4219,7 +4267,7 @@
       <w:r>
         <w:t xml:space="preserve"> </w:t>
       </w:r>
-      <w:hyperlink r:id="rId149">
+      <w:hyperlink r:id="rId152">
         <w:r>
           <w:rPr>
             <w:rStyle w:val="Hyperlink"/>
@@ -4271,7 +4319,7 @@
       <w:pPr>
         <w:pStyle w:val="BodyText"/>
       </w:pPr>
-      <w:hyperlink r:id="rId110">
+      <w:hyperlink r:id="rId113">
         <w:r>
           <w:rPr>
             <w:rStyle w:val="Hyperlink"/>
@@ -4285,7 +4333,7 @@
       <w:r>
         <w:t xml:space="preserve"> </w:t>
       </w:r>
-      <w:hyperlink r:id="rId123">
+      <w:hyperlink r:id="rId126">
         <w:r>
           <w:rPr>
             <w:rStyle w:val="Hyperlink"/>
@@ -4298,8 +4346,8 @@
       <w:pPr>
         <w:pStyle w:val="Heading3"/>
       </w:pPr>
-      <w:bookmarkStart w:id="150" w:name="vertical-markets"/>
-      <w:bookmarkEnd w:id="150"/>
+      <w:bookmarkStart w:id="153" w:name="vertical-markets"/>
+      <w:bookmarkEnd w:id="153"/>
       <w:r>
         <w:t xml:space="preserve">Vertical Markets</w:t>
       </w:r>
@@ -4308,7 +4356,7 @@
       <w:pPr>
         <w:pStyle w:val="FirstParagraph"/>
       </w:pPr>
-      <w:hyperlink r:id="rId151">
+      <w:hyperlink r:id="rId154">
         <w:r>
           <w:rPr>
             <w:rStyle w:val="Hyperlink"/>
@@ -4365,7 +4413,7 @@
       <w:pPr>
         <w:pStyle w:val="BodyText"/>
       </w:pPr>
-      <w:hyperlink r:id="rId110">
+      <w:hyperlink r:id="rId113">
         <w:r>
           <w:rPr>
             <w:rStyle w:val="Hyperlink"/>
@@ -4382,7 +4430,7 @@
       <w:r>
         <w:t xml:space="preserve"> </w:t>
       </w:r>
-      <w:hyperlink r:id="rId123">
+      <w:hyperlink r:id="rId126">
         <w:r>
           <w:rPr>
             <w:rStyle w:val="Hyperlink"/>
@@ -4399,7 +4447,7 @@
       <w:r>
         <w:t xml:space="preserve"> </w:t>
       </w:r>
-      <w:hyperlink r:id="rId112">
+      <w:hyperlink r:id="rId115">
         <w:r>
           <w:rPr>
             <w:rStyle w:val="Hyperlink"/>
@@ -4415,8 +4463,8 @@
       <w:pPr>
         <w:pStyle w:val="Heading3"/>
       </w:pPr>
-      <w:bookmarkStart w:id="152" w:name="daemon-consulting"/>
-      <w:bookmarkEnd w:id="152"/>
+      <w:bookmarkStart w:id="155" w:name="daemon-consulting"/>
+      <w:bookmarkEnd w:id="155"/>
       <w:r>
         <w:t xml:space="preserve">Daemon Consulting</w:t>
       </w:r>
@@ -4425,7 +4473,7 @@
       <w:pPr>
         <w:pStyle w:val="FirstParagraph"/>
       </w:pPr>
-      <w:hyperlink r:id="rId153">
+      <w:hyperlink r:id="rId156">
         <w:r>
           <w:rPr>
             <w:rStyle w:val="Hyperlink"/>
@@ -4462,7 +4510,7 @@
       <w:r>
         <w:t xml:space="preserve"> </w:t>
       </w:r>
-      <w:hyperlink r:id="rId154">
+      <w:hyperlink r:id="rId157">
         <w:r>
           <w:rPr>
             <w:rStyle w:val="Hyperlink"/>
@@ -4484,7 +4532,7 @@
       <w:pPr>
         <w:pStyle w:val="BodyText"/>
       </w:pPr>
-      <w:hyperlink r:id="rId110">
+      <w:hyperlink r:id="rId113">
         <w:r>
           <w:rPr>
             <w:rStyle w:val="Hyperlink"/>
@@ -4498,7 +4546,7 @@
       <w:r>
         <w:t xml:space="preserve"> </w:t>
       </w:r>
-      <w:hyperlink r:id="rId155">
+      <w:hyperlink r:id="rId158">
         <w:r>
           <w:rPr>
             <w:rStyle w:val="Hyperlink"/>
@@ -4512,7 +4560,7 @@
       <w:r>
         <w:t xml:space="preserve"> </w:t>
       </w:r>
-      <w:hyperlink r:id="rId112">
+      <w:hyperlink r:id="rId115">
         <w:r>
           <w:rPr>
             <w:rStyle w:val="Hyperlink"/>
@@ -4528,8 +4576,8 @@
       <w:pPr>
         <w:pStyle w:val="Heading3"/>
       </w:pPr>
-      <w:bookmarkStart w:id="156" w:name="the-intermedia-group"/>
-      <w:bookmarkEnd w:id="156"/>
+      <w:bookmarkStart w:id="159" w:name="the-intermedia-group"/>
+      <w:bookmarkEnd w:id="159"/>
       <w:r>
         <w:t xml:space="preserve">The Intermedia Group</w:t>
       </w:r>
@@ -4538,7 +4586,7 @@
       <w:pPr>
         <w:pStyle w:val="FirstParagraph"/>
       </w:pPr>
-      <w:hyperlink r:id="rId157">
+      <w:hyperlink r:id="rId160">
         <w:r>
           <w:rPr>
             <w:rStyle w:val="Hyperlink"/>
@@ -4569,7 +4617,7 @@
       <w:r>
         <w:t xml:space="preserve"> </w:t>
       </w:r>
-      <w:hyperlink r:id="rId158">
+      <w:hyperlink r:id="rId161">
         <w:r>
           <w:rPr>
             <w:rStyle w:val="Hyperlink"/>
@@ -4588,7 +4636,7 @@
       <w:pPr>
         <w:pStyle w:val="BodyText"/>
       </w:pPr>
-      <w:hyperlink r:id="rId110">
+      <w:hyperlink r:id="rId113">
         <w:r>
           <w:rPr>
             <w:rStyle w:val="Hyperlink"/>
@@ -4602,7 +4650,7 @@
       <w:r>
         <w:t xml:space="preserve"> </w:t>
       </w:r>
-      <w:hyperlink r:id="rId112">
+      <w:hyperlink r:id="rId115">
         <w:r>
           <w:rPr>
             <w:rStyle w:val="Hyperlink"/>
@@ -4618,8 +4666,8 @@
       <w:pPr>
         <w:pStyle w:val="Heading3"/>
       </w:pPr>
-      <w:bookmarkStart w:id="159" w:name="leonard-communications"/>
-      <w:bookmarkEnd w:id="159"/>
+      <w:bookmarkStart w:id="162" w:name="leonard-communications"/>
+      <w:bookmarkEnd w:id="162"/>
       <w:r>
         <w:t xml:space="preserve">Leonard Communications</w:t>
       </w:r>
@@ -4628,7 +4676,7 @@
       <w:pPr>
         <w:pStyle w:val="FirstParagraph"/>
       </w:pPr>
-      <w:hyperlink r:id="rId160">
+      <w:hyperlink r:id="rId163">
         <w:r>
           <w:rPr>
             <w:rStyle w:val="Hyperlink"/>
@@ -4655,7 +4703,7 @@
       <w:pPr>
         <w:pStyle w:val="BodyText"/>
       </w:pPr>
-      <w:hyperlink r:id="rId110">
+      <w:hyperlink r:id="rId113">
         <w:r>
           <w:rPr>
             <w:rStyle w:val="Hyperlink"/>
@@ -4805,7 +4853,7 @@
     </w:lvl>
   </w:abstractNum>
   <w:abstractNum w:abstractNumId="990">
-    <w:nsid w:val="a6423a83"/>
+    <w:nsid w:val="4999950c"/>
     <w:multiLevelType w:val="multilevel"/>
     <w:lvl w:ilvl="0">
       <w:numFmt w:val="bullet"/>
@@ -4886,7 +4934,7 @@
     </w:lvl>
   </w:abstractNum>
   <w:abstractNum w:abstractNumId="991">
-    <w:nsid w:val="62de7e58"/>
+    <w:nsid w:val="c9ef93c8"/>
     <w:multiLevelType w:val="multilevel"/>
     <w:lvl w:ilvl="0">
       <w:numFmt w:val="bullet"/>

</xml_diff>

<commit_message>
Resume update and a font-size increase
</commit_message>
<xml_diff>
--- a/static/resume.docx
+++ b/static/resume.docx
@@ -536,7 +536,7 @@
         <w:pStyle w:val="FirstParagraph"/>
       </w:pPr>
       <w:r>
-        <w:t xml:space="preserve">Internation Knowledge Management (IKM) Python Developer Test Results - 24 May 2012 - 87/100</w:t>
+        <w:t xml:space="preserve">International Knowledge Management (IKM) Python Developer Test Results - 24 May 2012 - 87/100</w:t>
       </w:r>
       <w:r>
         <w:br w:type="textWrapping"/>
@@ -555,7 +555,7 @@
         <w:pStyle w:val="BodyText"/>
       </w:pPr>
       <w:r>
-        <w:t xml:space="preserve">codility.com lesson solutions and commentary</w:t>
+        <w:t xml:space="preserve">Codility.com solutions and commentary</w:t>
       </w:r>
       <w:r>
         <w:br w:type="textWrapping"/>
@@ -879,9 +879,142 @@
       <w:pPr>
         <w:pStyle w:val="Heading3"/>
       </w:pPr>
-      <w:bookmarkStart w:id="46" w:name="findbigmail"/>
+      <w:bookmarkStart w:id="46" w:name="capital-markets-cooperative-research-centre-cmcrc"/>
       <w:bookmarkEnd w:id="46"/>
       <w:r>
+        <w:t xml:space="preserve">Capital Markets Cooperative Research Centre (CMCRC)</w:t>
+      </w:r>
+    </w:p>
+    <w:p>
+      <w:pPr>
+        <w:pStyle w:val="FirstParagraph"/>
+      </w:pPr>
+      <w:hyperlink r:id="rId47">
+        <w:r>
+          <w:rPr>
+            <w:rStyle w:val="Hyperlink"/>
+          </w:rPr>
+          <w:t xml:space="preserve">https://www.cmcrc.com</w:t>
+        </w:r>
+      </w:hyperlink>
+      <w:r>
+        <w:br w:type="textWrapping"/>
+      </w:r>
+      <w:r>
+        <w:t xml:space="preserve">April 2016 →</w:t>
+      </w:r>
+    </w:p>
+    <w:p>
+      <w:pPr>
+        <w:pStyle w:val="BodyText"/>
+      </w:pPr>
+      <w:r>
+        <w:t xml:space="preserve">Permanent role in a ten strong development team of this award winning financial research company.</w:t>
+      </w:r>
+    </w:p>
+    <w:p>
+      <w:pPr>
+        <w:pStyle w:val="Compact"/>
+        <w:numPr>
+          <w:numId w:val="1005"/>
+          <w:ilvl w:val="0"/>
+        </w:numPr>
+      </w:pPr>
+      <w:r>
+        <w:t xml:space="preserve">Writing code to implement new features and fix bugs</w:t>
+      </w:r>
+    </w:p>
+    <w:p>
+      <w:pPr>
+        <w:pStyle w:val="Compact"/>
+        <w:numPr>
+          <w:numId w:val="1005"/>
+          <w:ilvl w:val="0"/>
+        </w:numPr>
+      </w:pPr>
+      <w:r>
+        <w:t xml:space="preserve">Implementing strategies to ensure stability, seamless deployments, high performance and cost effectiveness</w:t>
+      </w:r>
+    </w:p>
+    <w:p>
+      <w:pPr>
+        <w:pStyle w:val="Compact"/>
+        <w:numPr>
+          <w:numId w:val="1005"/>
+          <w:ilvl w:val="0"/>
+        </w:numPr>
+      </w:pPr>
+      <w:r>
+        <w:t xml:space="preserve">Monitoring and tuning our distributed computing environment</w:t>
+      </w:r>
+    </w:p>
+    <w:p>
+      <w:pPr>
+        <w:pStyle w:val="Compact"/>
+        <w:numPr>
+          <w:numId w:val="1005"/>
+          <w:ilvl w:val="0"/>
+        </w:numPr>
+      </w:pPr>
+      <w:r>
+        <w:t xml:space="preserve">Scripting of operational processes to support continuous integration and deployment</w:t>
+      </w:r>
+    </w:p>
+    <w:p>
+      <w:pPr>
+        <w:pStyle w:val="Compact"/>
+        <w:numPr>
+          <w:numId w:val="1005"/>
+          <w:ilvl w:val="0"/>
+        </w:numPr>
+      </w:pPr>
+      <w:r>
+        <w:t xml:space="preserve">Provisioning, configuration management and monitoring of IT systems</w:t>
+      </w:r>
+    </w:p>
+    <w:p>
+      <w:pPr>
+        <w:pStyle w:val="FirstParagraph"/>
+      </w:pPr>
+      <w:hyperlink r:id="rId48">
+        <w:r>
+          <w:rPr>
+            <w:rStyle w:val="Hyperlink"/>
+          </w:rPr>
+          <w:t xml:space="preserve">Python</w:t>
+        </w:r>
+      </w:hyperlink>
+      <w:r>
+        <w:t xml:space="preserve"> </w:t>
+      </w:r>
+      <w:r>
+        <w:t xml:space="preserve">[Docker] [Postgresql] [node.js] [Webpack]</w:t>
+      </w:r>
+      <w:r>
+        <w:t xml:space="preserve"> </w:t>
+      </w:r>
+      <w:hyperlink r:id="rId49">
+        <w:r>
+          <w:rPr>
+            <w:rStyle w:val="Hyperlink"/>
+          </w:rPr>
+          <w:t xml:space="preserve">AWS</w:t>
+        </w:r>
+      </w:hyperlink>
+      <w:r>
+        <w:t xml:space="preserve"> </w:t>
+      </w:r>
+      <w:r>
+        <w:t xml:space="preserve">[JIRA] [Agile]</w:t>
+      </w:r>
+    </w:p>
+    <w:p>
+      <w:pPr>
+        <w:pStyle w:val="Heading3"/>
+      </w:pPr>
+      <w:bookmarkStart w:id="50" w:name="findbigmail"/>
+      <w:bookmarkEnd w:id="50"/>
+      <w:r>
         <w:t xml:space="preserve">FindBigMail</w:t>
       </w:r>
     </w:p>
@@ -889,7 +1022,7 @@
       <w:pPr>
         <w:pStyle w:val="FirstParagraph"/>
       </w:pPr>
-      <w:hyperlink r:id="rId47">
+      <w:hyperlink r:id="rId51">
         <w:r>
           <w:rPr>
             <w:rStyle w:val="Hyperlink"/>
@@ -951,7 +1084,7 @@
       <w:pPr>
         <w:pStyle w:val="Compact"/>
         <w:numPr>
-          <w:numId w:val="1005"/>
+          <w:numId w:val="1006"/>
           <w:ilvl w:val="0"/>
         </w:numPr>
       </w:pPr>
@@ -963,7 +1096,7 @@
       <w:pPr>
         <w:pStyle w:val="Compact"/>
         <w:numPr>
-          <w:numId w:val="1005"/>
+          <w:numId w:val="1006"/>
           <w:ilvl w:val="0"/>
         </w:numPr>
       </w:pPr>
@@ -990,7 +1123,7 @@
       <w:pPr>
         <w:pStyle w:val="Compact"/>
         <w:numPr>
-          <w:numId w:val="1005"/>
+          <w:numId w:val="1006"/>
           <w:ilvl w:val="0"/>
         </w:numPr>
       </w:pPr>
@@ -1000,7 +1133,7 @@
       <w:r>
         <w:t xml:space="preserve"> </w:t>
       </w:r>
-      <w:hyperlink r:id="rId48">
+      <w:hyperlink r:id="rId52">
         <w:r>
           <w:rPr>
             <w:rStyle w:val="Hyperlink"/>
@@ -1013,7 +1146,7 @@
       <w:pPr>
         <w:pStyle w:val="Compact"/>
         <w:numPr>
-          <w:numId w:val="1005"/>
+          <w:numId w:val="1006"/>
           <w:ilvl w:val="0"/>
         </w:numPr>
       </w:pPr>
@@ -1037,7 +1170,7 @@
       <w:pPr>
         <w:pStyle w:val="FirstParagraph"/>
       </w:pPr>
-      <w:hyperlink r:id="rId49">
+      <w:hyperlink r:id="rId53">
         <w:r>
           <w:rPr>
             <w:rStyle w:val="Hyperlink"/>
@@ -1051,7 +1184,7 @@
       <w:r>
         <w:t xml:space="preserve">(</w:t>
       </w:r>
-      <w:hyperlink r:id="rId50">
+      <w:hyperlink r:id="rId54">
         <w:r>
           <w:rPr>
             <w:rStyle w:val="Hyperlink"/>
@@ -1065,7 +1198,7 @@
       <w:r>
         <w:t xml:space="preserve"> </w:t>
       </w:r>
-      <w:hyperlink r:id="rId51">
+      <w:hyperlink r:id="rId55">
         <w:r>
           <w:rPr>
             <w:rStyle w:val="Hyperlink"/>
@@ -1079,7 +1212,7 @@
       <w:r>
         <w:t xml:space="preserve"> </w:t>
       </w:r>
-      <w:hyperlink r:id="rId52">
+      <w:hyperlink r:id="rId56">
         <w:r>
           <w:rPr>
             <w:rStyle w:val="Hyperlink"/>
@@ -1093,165 +1226,165 @@
       <w:r>
         <w:t xml:space="preserve"> </w:t>
       </w:r>
+      <w:hyperlink r:id="rId57">
+        <w:r>
+          <w:rPr>
+            <w:rStyle w:val="Hyperlink"/>
+          </w:rPr>
+          <w:t xml:space="preserve">Heroku</w:t>
+        </w:r>
+      </w:hyperlink>
+    </w:p>
+    <w:p>
+      <w:pPr>
+        <w:pStyle w:val="Heading4"/>
+      </w:pPr>
+      <w:bookmarkStart w:id="58" w:name="evolutionary-programming"/>
+      <w:bookmarkEnd w:id="58"/>
+      <w:r>
+        <w:t xml:space="preserve">Evolutionary Programming</w:t>
+      </w:r>
+    </w:p>
+    <w:p>
+      <w:pPr>
+        <w:pStyle w:val="FirstParagraph"/>
+      </w:pPr>
+      <w:r>
+        <w:t xml:space="preserve">Freelance – Nigel O’Neill</w:t>
+      </w:r>
+      <w:r>
+        <w:br w:type="textWrapping"/>
+      </w:r>
+      <w:hyperlink r:id="rId59">
+        <w:r>
+          <w:rPr>
+            <w:rStyle w:val="Hyperlink"/>
+          </w:rPr>
+          <w:t xml:space="preserve">https://github.com/johnmee/nigel</w:t>
+        </w:r>
+      </w:hyperlink>
+      <w:r>
+        <w:br w:type="textWrapping"/>
+      </w:r>
+      <w:r>
+        <w:t xml:space="preserve">April → August 2013</w:t>
+      </w:r>
+    </w:p>
+    <w:p>
+      <w:pPr>
+        <w:pStyle w:val="BodyText"/>
+      </w:pPr>
+      <w:r>
+        <w:t xml:space="preserve">Worked with a private individual to do the programming component of an IT Thesis on Evolutionary Programming:</w:t>
+      </w:r>
+      <w:r>
+        <w:t xml:space="preserve"> </w:t>
+      </w:r>
+      <w:r>
+        <w:t xml:space="preserve">a program which builds a program (sic), with the ultimate goal of constructing a 3D model from a collection of 2D photographs.</w:t>
+      </w:r>
+    </w:p>
+    <w:p>
+      <w:pPr>
+        <w:pStyle w:val="Compact"/>
+        <w:numPr>
+          <w:numId w:val="1007"/>
+          <w:ilvl w:val="0"/>
+        </w:numPr>
+      </w:pPr>
+      <w:r>
+        <w:t xml:space="preserve">learnt what evolutionary programming is and soaked up all the established literature and concepts about it</w:t>
+      </w:r>
+    </w:p>
+    <w:p>
+      <w:pPr>
+        <w:pStyle w:val="Compact"/>
+        <w:numPr>
+          <w:numId w:val="1007"/>
+          <w:ilvl w:val="0"/>
+        </w:numPr>
+      </w:pPr>
+      <w:r>
+        <w:t xml:space="preserve">exchanged complex concepts with the client and created project plans, milestones, and delivery mechanisms</w:t>
+      </w:r>
+    </w:p>
+    <w:p>
+      <w:pPr>
+        <w:pStyle w:val="Compact"/>
+        <w:numPr>
+          <w:numId w:val="1007"/>
+          <w:ilvl w:val="0"/>
+        </w:numPr>
+      </w:pPr>
+      <w:r>
+        <w:t xml:space="preserve">implemented significant customizations to [DEAP]; (effectively pushing it as far as it could go</w:t>
+      </w:r>
+      <w:r>
+        <w:t xml:space="preserve"> </w:t>
+      </w:r>
+      <w:r>
+        <w:t xml:space="preserve">short of rewriting their core engine)</w:t>
+      </w:r>
+    </w:p>
+    <w:p>
+      <w:pPr>
+        <w:pStyle w:val="Compact"/>
+        <w:numPr>
+          <w:numId w:val="1007"/>
+          <w:ilvl w:val="0"/>
+        </w:numPr>
+      </w:pPr>
+      <w:r>
+        <w:t xml:space="preserve">prepared and presented regular interactive demonstrations via a</w:t>
+      </w:r>
+      <w:r>
+        <w:t xml:space="preserve"> </w:t>
+      </w:r>
+      <w:hyperlink r:id="rId60">
+        <w:r>
+          <w:rPr>
+            <w:rStyle w:val="Hyperlink"/>
+          </w:rPr>
+          <w:t xml:space="preserve">Python Notebook</w:t>
+        </w:r>
+      </w:hyperlink>
+      <w:r>
+        <w:t xml:space="preserve">, fully</w:t>
+      </w:r>
+      <w:r>
+        <w:t xml:space="preserve"> </w:t>
+      </w:r>
+      <w:r>
+        <w:t xml:space="preserve">documenting and explaining each step, and delivering working models at the conceptual level the client required</w:t>
+      </w:r>
+    </w:p>
+    <w:p>
+      <w:pPr>
+        <w:pStyle w:val="Compact"/>
+        <w:numPr>
+          <w:numId w:val="1007"/>
+          <w:ilvl w:val="0"/>
+        </w:numPr>
+      </w:pPr>
+      <w:r>
+        <w:t xml:space="preserve">presented technical obstacles in understandable ways; devised solutions and laid them out with all the critical variables</w:t>
+      </w:r>
+      <w:r>
+        <w:t xml:space="preserve"> </w:t>
+      </w:r>
+      <w:r>
+        <w:t xml:space="preserve">necessary for informed decisions</w:t>
+      </w:r>
+    </w:p>
+    <w:p>
+      <w:pPr>
+        <w:pStyle w:val="FirstParagraph"/>
+      </w:pPr>
       <w:hyperlink r:id="rId53">
         <w:r>
           <w:rPr>
             <w:rStyle w:val="Hyperlink"/>
           </w:rPr>
-          <w:t xml:space="preserve">Heroku</w:t>
-        </w:r>
-      </w:hyperlink>
-    </w:p>
-    <w:p>
-      <w:pPr>
-        <w:pStyle w:val="Heading4"/>
-      </w:pPr>
-      <w:bookmarkStart w:id="54" w:name="evolutionary-programming"/>
-      <w:bookmarkEnd w:id="54"/>
-      <w:r>
-        <w:t xml:space="preserve">Evolutionary Programming</w:t>
-      </w:r>
-    </w:p>
-    <w:p>
-      <w:pPr>
-        <w:pStyle w:val="FirstParagraph"/>
-      </w:pPr>
-      <w:r>
-        <w:t xml:space="preserve">Freelance – Nigel O’Neill</w:t>
-      </w:r>
-      <w:r>
-        <w:br w:type="textWrapping"/>
-      </w:r>
-      <w:hyperlink r:id="rId55">
-        <w:r>
-          <w:rPr>
-            <w:rStyle w:val="Hyperlink"/>
-          </w:rPr>
-          <w:t xml:space="preserve">https://github.com/johnmee/nigel</w:t>
-        </w:r>
-      </w:hyperlink>
-      <w:r>
-        <w:br w:type="textWrapping"/>
-      </w:r>
-      <w:r>
-        <w:t xml:space="preserve">April → August 2013</w:t>
-      </w:r>
-    </w:p>
-    <w:p>
-      <w:pPr>
-        <w:pStyle w:val="BodyText"/>
-      </w:pPr>
-      <w:r>
-        <w:t xml:space="preserve">Worked with a private individual to do the programming component of an IT Thesis on Evolutionary Programming:</w:t>
-      </w:r>
-      <w:r>
-        <w:t xml:space="preserve"> </w:t>
-      </w:r>
-      <w:r>
-        <w:t xml:space="preserve">a program which builds a program (sic), with the ultimate goal of constructing a 3D model from a collection of 2D photographs.</w:t>
-      </w:r>
-    </w:p>
-    <w:p>
-      <w:pPr>
-        <w:pStyle w:val="Compact"/>
-        <w:numPr>
-          <w:numId w:val="1006"/>
-          <w:ilvl w:val="0"/>
-        </w:numPr>
-      </w:pPr>
-      <w:r>
-        <w:t xml:space="preserve">learnt what evolutionary programming is and soaked up all the established literature and concepts about it</w:t>
-      </w:r>
-    </w:p>
-    <w:p>
-      <w:pPr>
-        <w:pStyle w:val="Compact"/>
-        <w:numPr>
-          <w:numId w:val="1006"/>
-          <w:ilvl w:val="0"/>
-        </w:numPr>
-      </w:pPr>
-      <w:r>
-        <w:t xml:space="preserve">exchanged complex concepts with the client and created project plans, milestones, and delivery mechanisms</w:t>
-      </w:r>
-    </w:p>
-    <w:p>
-      <w:pPr>
-        <w:pStyle w:val="Compact"/>
-        <w:numPr>
-          <w:numId w:val="1006"/>
-          <w:ilvl w:val="0"/>
-        </w:numPr>
-      </w:pPr>
-      <w:r>
-        <w:t xml:space="preserve">implemented significant customizations to [DEAP]; (effectively pushing it as far as it could go</w:t>
-      </w:r>
-      <w:r>
-        <w:t xml:space="preserve"> </w:t>
-      </w:r>
-      <w:r>
-        <w:t xml:space="preserve">short of rewriting their core engine)</w:t>
-      </w:r>
-    </w:p>
-    <w:p>
-      <w:pPr>
-        <w:pStyle w:val="Compact"/>
-        <w:numPr>
-          <w:numId w:val="1006"/>
-          <w:ilvl w:val="0"/>
-        </w:numPr>
-      </w:pPr>
-      <w:r>
-        <w:t xml:space="preserve">prepared and presented regular interactive demonstrations via a</w:t>
-      </w:r>
-      <w:r>
-        <w:t xml:space="preserve"> </w:t>
-      </w:r>
-      <w:hyperlink r:id="rId56">
-        <w:r>
-          <w:rPr>
-            <w:rStyle w:val="Hyperlink"/>
-          </w:rPr>
-          <w:t xml:space="preserve">Python Notebook</w:t>
-        </w:r>
-      </w:hyperlink>
-      <w:r>
-        <w:t xml:space="preserve">, fully</w:t>
-      </w:r>
-      <w:r>
-        <w:t xml:space="preserve"> </w:t>
-      </w:r>
-      <w:r>
-        <w:t xml:space="preserve">documenting and explaining each step, and delivering working models at the conceptual level the client required</w:t>
-      </w:r>
-    </w:p>
-    <w:p>
-      <w:pPr>
-        <w:pStyle w:val="Compact"/>
-        <w:numPr>
-          <w:numId w:val="1006"/>
-          <w:ilvl w:val="0"/>
-        </w:numPr>
-      </w:pPr>
-      <w:r>
-        <w:t xml:space="preserve">presented technical obstacles in understandable ways; devised solutions and laid them out with all the critical variables</w:t>
-      </w:r>
-      <w:r>
-        <w:t xml:space="preserve"> </w:t>
-      </w:r>
-      <w:r>
-        <w:t xml:space="preserve">necessary for informed decisions</w:t>
-      </w:r>
-    </w:p>
-    <w:p>
-      <w:pPr>
-        <w:pStyle w:val="FirstParagraph"/>
-      </w:pPr>
-      <w:hyperlink r:id="rId49">
-        <w:r>
-          <w:rPr>
-            <w:rStyle w:val="Hyperlink"/>
-          </w:rPr>
           <w:t xml:space="preserve">Python</w:t>
         </w:r>
       </w:hyperlink>
@@ -1261,7 +1394,7 @@
       <w:r>
         <w:t xml:space="preserve"> </w:t>
       </w:r>
-      <w:hyperlink r:id="rId57">
+      <w:hyperlink r:id="rId61">
         <w:r>
           <w:rPr>
             <w:rStyle w:val="Hyperlink"/>
@@ -1290,7 +1423,7 @@
                     </pic:cNvPicPr>
                   </pic:nvPicPr>
                   <pic:blipFill>
-                    <a:blip r:embed="rId58"/>
+                    <a:blip r:embed="rId62"/>
                     <a:stretch>
                       <a:fillRect/>
                     </a:stretch>
@@ -1329,8 +1462,8 @@
       <w:pPr>
         <w:pStyle w:val="Heading3"/>
       </w:pPr>
-      <w:bookmarkStart w:id="59" w:name="caradvice"/>
-      <w:bookmarkEnd w:id="59"/>
+      <w:bookmarkStart w:id="63" w:name="caradvice"/>
+      <w:bookmarkEnd w:id="63"/>
       <w:r>
         <w:t xml:space="preserve">CarAdvice</w:t>
       </w:r>
@@ -1339,7 +1472,7 @@
       <w:pPr>
         <w:pStyle w:val="FirstParagraph"/>
       </w:pPr>
-      <w:hyperlink r:id="rId60">
+      <w:hyperlink r:id="rId64">
         <w:r>
           <w:rPr>
             <w:rStyle w:val="Hyperlink"/>
@@ -1350,7 +1483,7 @@
       <w:r>
         <w:br w:type="textWrapping"/>
       </w:r>
-      <w:hyperlink r:id="rId61">
+      <w:hyperlink r:id="rId65">
         <w:r>
           <w:rPr>
             <w:rStyle w:val="Hyperlink"/>
@@ -1377,7 +1510,7 @@
       <w:pPr>
         <w:pStyle w:val="Compact"/>
         <w:numPr>
-          <w:numId w:val="1007"/>
+          <w:numId w:val="1008"/>
           <w:ilvl w:val="0"/>
         </w:numPr>
       </w:pPr>
@@ -1393,7 +1526,7 @@
       <w:r>
         <w:t xml:space="preserve"> </w:t>
       </w:r>
-      <w:hyperlink r:id="rId62">
+      <w:hyperlink r:id="rId66">
         <w:r>
           <w:rPr>
             <w:rStyle w:val="Hyperlink"/>
@@ -1407,7 +1540,7 @@
       <w:r>
         <w:t xml:space="preserve"> </w:t>
       </w:r>
-      <w:hyperlink r:id="rId63">
+      <w:hyperlink r:id="rId67">
         <w:r>
           <w:rPr>
             <w:rStyle w:val="Hyperlink"/>
@@ -1421,7 +1554,7 @@
       <w:r>
         <w:t xml:space="preserve"> </w:t>
       </w:r>
-      <w:hyperlink r:id="rId64">
+      <w:hyperlink r:id="rId68">
         <w:r>
           <w:rPr>
             <w:rStyle w:val="Hyperlink"/>
@@ -1434,7 +1567,7 @@
       <w:pPr>
         <w:pStyle w:val="Compact"/>
         <w:numPr>
-          <w:numId w:val="1007"/>
+          <w:numId w:val="1008"/>
           <w:ilvl w:val="0"/>
         </w:numPr>
       </w:pPr>
@@ -1444,7 +1577,7 @@
       <w:r>
         <w:t xml:space="preserve"> </w:t>
       </w:r>
-      <w:hyperlink r:id="rId65">
+      <w:hyperlink r:id="rId69">
         <w:r>
           <w:rPr>
             <w:rStyle w:val="Hyperlink"/>
@@ -1458,7 +1591,7 @@
       <w:r>
         <w:t xml:space="preserve"> </w:t>
       </w:r>
-      <w:hyperlink r:id="rId66">
+      <w:hyperlink r:id="rId49">
         <w:r>
           <w:rPr>
             <w:rStyle w:val="Hyperlink"/>
@@ -1472,7 +1605,7 @@
       <w:r>
         <w:t xml:space="preserve"> </w:t>
       </w:r>
-      <w:hyperlink r:id="rId67">
+      <w:hyperlink r:id="rId70">
         <w:r>
           <w:rPr>
             <w:rStyle w:val="Hyperlink"/>
@@ -1491,7 +1624,7 @@
       <w:pPr>
         <w:pStyle w:val="Compact"/>
         <w:numPr>
-          <w:numId w:val="1007"/>
+          <w:numId w:val="1008"/>
           <w:ilvl w:val="0"/>
         </w:numPr>
       </w:pPr>
@@ -1501,7 +1634,7 @@
       <w:r>
         <w:t xml:space="preserve"> </w:t>
       </w:r>
-      <w:hyperlink r:id="rId68">
+      <w:hyperlink r:id="rId71">
         <w:r>
           <w:rPr>
             <w:rStyle w:val="Hyperlink"/>
@@ -1528,7 +1661,7 @@
       <w:pPr>
         <w:pStyle w:val="Compact"/>
         <w:numPr>
-          <w:numId w:val="1008"/>
+          <w:numId w:val="1009"/>
           <w:ilvl w:val="0"/>
         </w:numPr>
       </w:pPr>
@@ -1540,7 +1673,7 @@
       <w:pPr>
         <w:pStyle w:val="Compact"/>
         <w:numPr>
-          <w:numId w:val="1008"/>
+          <w:numId w:val="1009"/>
           <w:ilvl w:val="0"/>
         </w:numPr>
       </w:pPr>
@@ -1552,7 +1685,7 @@
       <w:pPr>
         <w:pStyle w:val="Compact"/>
         <w:numPr>
-          <w:numId w:val="1008"/>
+          <w:numId w:val="1009"/>
           <w:ilvl w:val="0"/>
         </w:numPr>
       </w:pPr>
@@ -1564,7 +1697,7 @@
       <w:pPr>
         <w:pStyle w:val="Compact"/>
         <w:numPr>
-          <w:numId w:val="1008"/>
+          <w:numId w:val="1009"/>
           <w:ilvl w:val="0"/>
         </w:numPr>
       </w:pPr>
@@ -1576,7 +1709,7 @@
       <w:pPr>
         <w:pStyle w:val="Compact"/>
         <w:numPr>
-          <w:numId w:val="1008"/>
+          <w:numId w:val="1009"/>
           <w:ilvl w:val="0"/>
         </w:numPr>
       </w:pPr>
@@ -1588,7 +1721,7 @@
       <w:pPr>
         <w:pStyle w:val="Compact"/>
         <w:numPr>
-          <w:numId w:val="1008"/>
+          <w:numId w:val="1009"/>
           <w:ilvl w:val="0"/>
         </w:numPr>
       </w:pPr>
@@ -1600,7 +1733,7 @@
       <w:pPr>
         <w:pStyle w:val="Compact"/>
         <w:numPr>
-          <w:numId w:val="1008"/>
+          <w:numId w:val="1009"/>
           <w:ilvl w:val="0"/>
         </w:numPr>
       </w:pPr>
@@ -1620,7 +1753,7 @@
       <w:pPr>
         <w:pStyle w:val="BodyText"/>
       </w:pPr>
-      <w:hyperlink r:id="rId49">
+      <w:hyperlink r:id="rId53">
         <w:r>
           <w:rPr>
             <w:rStyle w:val="Hyperlink"/>
@@ -1634,7 +1767,7 @@
       <w:r>
         <w:t xml:space="preserve"> </w:t>
       </w:r>
-      <w:hyperlink r:id="rId69">
+      <w:hyperlink r:id="rId48">
         <w:r>
           <w:rPr>
             <w:rStyle w:val="Hyperlink"/>
@@ -1648,7 +1781,7 @@
       <w:r>
         <w:t xml:space="preserve"> </w:t>
       </w:r>
-      <w:hyperlink r:id="rId70">
+      <w:hyperlink r:id="rId72">
         <w:r>
           <w:rPr>
             <w:rStyle w:val="Hyperlink"/>
@@ -1662,7 +1795,7 @@
       <w:r>
         <w:t xml:space="preserve"> </w:t>
       </w:r>
-      <w:hyperlink r:id="rId71">
+      <w:hyperlink r:id="rId73">
         <w:r>
           <w:rPr>
             <w:rStyle w:val="Hyperlink"/>
@@ -1676,7 +1809,7 @@
       <w:r>
         <w:t xml:space="preserve"> </w:t>
       </w:r>
-      <w:hyperlink r:id="rId72">
+      <w:hyperlink r:id="rId74">
         <w:r>
           <w:rPr>
             <w:rStyle w:val="Hyperlink"/>
@@ -1690,7 +1823,7 @@
       <w:r>
         <w:t xml:space="preserve"> </w:t>
       </w:r>
-      <w:hyperlink r:id="rId73">
+      <w:hyperlink r:id="rId75">
         <w:r>
           <w:rPr>
             <w:rStyle w:val="Hyperlink"/>
@@ -1704,7 +1837,7 @@
       <w:r>
         <w:t xml:space="preserve"> </w:t>
       </w:r>
-      <w:hyperlink r:id="rId74">
+      <w:hyperlink r:id="rId76">
         <w:r>
           <w:rPr>
             <w:rStyle w:val="Hyperlink"/>
@@ -1718,7 +1851,7 @@
       <w:r>
         <w:t xml:space="preserve"> </w:t>
       </w:r>
-      <w:hyperlink r:id="rId75">
+      <w:hyperlink r:id="rId77">
         <w:r>
           <w:rPr>
             <w:rStyle w:val="Hyperlink"/>
@@ -1731,8 +1864,8 @@
       <w:pPr>
         <w:pStyle w:val="Heading3"/>
       </w:pPr>
-      <w:bookmarkStart w:id="76" w:name="copyright-agency-limited"/>
-      <w:bookmarkEnd w:id="76"/>
+      <w:bookmarkStart w:id="78" w:name="copyright-agency-limited"/>
+      <w:bookmarkEnd w:id="78"/>
       <w:r>
         <w:t xml:space="preserve">Copyright Agency Limited</w:t>
       </w:r>
@@ -1741,7 +1874,7 @@
       <w:pPr>
         <w:pStyle w:val="FirstParagraph"/>
       </w:pPr>
-      <w:hyperlink r:id="rId77">
+      <w:hyperlink r:id="rId79">
         <w:r>
           <w:rPr>
             <w:rStyle w:val="Hyperlink"/>
@@ -1768,7 +1901,7 @@
       <w:pPr>
         <w:pStyle w:val="BodyText"/>
       </w:pPr>
-      <w:hyperlink r:id="rId49">
+      <w:hyperlink r:id="rId53">
         <w:r>
           <w:rPr>
             <w:rStyle w:val="Hyperlink"/>
@@ -1797,7 +1930,7 @@
                     </pic:cNvPicPr>
                   </pic:nvPicPr>
                   <pic:blipFill>
-                    <a:blip r:embed="rId78"/>
+                    <a:blip r:embed="rId80"/>
                     <a:stretch>
                       <a:fillRect/>
                     </a:stretch>
@@ -1836,8 +1969,8 @@
       <w:pPr>
         <w:pStyle w:val="Heading4"/>
       </w:pPr>
-      <w:bookmarkStart w:id="79" w:name="stock-backtesting"/>
-      <w:bookmarkEnd w:id="79"/>
+      <w:bookmarkStart w:id="81" w:name="stock-backtesting"/>
+      <w:bookmarkEnd w:id="81"/>
       <w:r>
         <w:t xml:space="preserve">Stock Backtesting</w:t>
       </w:r>
@@ -1849,7 +1982,7 @@
       <w:r>
         <w:t xml:space="preserve">Freelance—</w:t>
       </w:r>
-      <w:hyperlink r:id="rId80">
+      <w:hyperlink r:id="rId82">
         <w:r>
           <w:rPr>
             <w:rStyle w:val="Hyperlink"/>
@@ -1880,7 +2013,7 @@
       <w:r>
         <w:t xml:space="preserve"> </w:t>
       </w:r>
-      <w:hyperlink r:id="rId81">
+      <w:hyperlink r:id="rId83">
         <w:r>
           <w:rPr>
             <w:rStyle w:val="Hyperlink"/>
@@ -1899,7 +2032,7 @@
       <w:pPr>
         <w:pStyle w:val="BodyText"/>
       </w:pPr>
-      <w:hyperlink r:id="rId49">
+      <w:hyperlink r:id="rId53">
         <w:r>
           <w:rPr>
             <w:rStyle w:val="Hyperlink"/>
@@ -1913,7 +2046,7 @@
       <w:r>
         <w:t xml:space="preserve"> </w:t>
       </w:r>
-      <w:hyperlink r:id="rId81">
+      <w:hyperlink r:id="rId83">
         <w:r>
           <w:rPr>
             <w:rStyle w:val="Hyperlink"/>
@@ -1926,8 +2059,8 @@
       <w:pPr>
         <w:pStyle w:val="Heading4"/>
       </w:pPr>
-      <w:bookmarkStart w:id="82" w:name="big-news-network"/>
-      <w:bookmarkEnd w:id="82"/>
+      <w:bookmarkStart w:id="84" w:name="big-news-network"/>
+      <w:bookmarkEnd w:id="84"/>
       <w:r>
         <w:t xml:space="preserve">Big News Network</w:t>
       </w:r>
@@ -1939,7 +2072,7 @@
       <w:r>
         <w:t xml:space="preserve">Freelance—</w:t>
       </w:r>
-      <w:hyperlink r:id="rId83">
+      <w:hyperlink r:id="rId85">
         <w:r>
           <w:rPr>
             <w:rStyle w:val="Hyperlink"/>
@@ -1966,7 +2099,7 @@
       <w:pPr>
         <w:pStyle w:val="BodyText"/>
       </w:pPr>
-      <w:hyperlink r:id="rId49">
+      <w:hyperlink r:id="rId53">
         <w:r>
           <w:rPr>
             <w:rStyle w:val="Hyperlink"/>
@@ -1980,7 +2113,7 @@
       <w:r>
         <w:t xml:space="preserve">(</w:t>
       </w:r>
-      <w:hyperlink r:id="rId84">
+      <w:hyperlink r:id="rId86">
         <w:r>
           <w:rPr>
             <w:rStyle w:val="Hyperlink"/>
@@ -1994,7 +2127,7 @@
       <w:r>
         <w:t xml:space="preserve"> </w:t>
       </w:r>
-      <w:hyperlink r:id="rId70">
+      <w:hyperlink r:id="rId72">
         <w:r>
           <w:rPr>
             <w:rStyle w:val="Hyperlink"/>
@@ -2008,7 +2141,7 @@
       <w:r>
         <w:t xml:space="preserve"> </w:t>
       </w:r>
-      <w:hyperlink r:id="rId75">
+      <w:hyperlink r:id="rId77">
         <w:r>
           <w:rPr>
             <w:rStyle w:val="Hyperlink"/>
@@ -2021,8 +2154,8 @@
       <w:pPr>
         <w:pStyle w:val="Heading4"/>
       </w:pPr>
-      <w:bookmarkStart w:id="85" w:name="bray-media-international"/>
-      <w:bookmarkEnd w:id="85"/>
+      <w:bookmarkStart w:id="87" w:name="bray-media-international"/>
+      <w:bookmarkEnd w:id="87"/>
       <w:r>
         <w:t xml:space="preserve">Bray Media International</w:t>
       </w:r>
@@ -2034,7 +2167,7 @@
       <w:r>
         <w:t xml:space="preserve">Freelance—</w:t>
       </w:r>
-      <w:hyperlink r:id="rId86">
+      <w:hyperlink r:id="rId88">
         <w:r>
           <w:rPr>
             <w:rStyle w:val="Hyperlink"/>
@@ -2061,7 +2194,7 @@
       <w:pPr>
         <w:pStyle w:val="BodyText"/>
       </w:pPr>
-      <w:hyperlink r:id="rId49">
+      <w:hyperlink r:id="rId53">
         <w:r>
           <w:rPr>
             <w:rStyle w:val="Hyperlink"/>
@@ -2075,7 +2208,7 @@
       <w:r>
         <w:t xml:space="preserve">(</w:t>
       </w:r>
-      <w:hyperlink r:id="rId69">
+      <w:hyperlink r:id="rId48">
         <w:r>
           <w:rPr>
             <w:rStyle w:val="Hyperlink"/>
@@ -2089,7 +2222,7 @@
       <w:r>
         <w:t xml:space="preserve"> </w:t>
       </w:r>
-      <w:hyperlink r:id="rId70">
+      <w:hyperlink r:id="rId72">
         <w:r>
           <w:rPr>
             <w:rStyle w:val="Hyperlink"/>
@@ -2103,7 +2236,7 @@
       <w:r>
         <w:t xml:space="preserve"> </w:t>
       </w:r>
-      <w:hyperlink r:id="rId75">
+      <w:hyperlink r:id="rId77">
         <w:r>
           <w:rPr>
             <w:rStyle w:val="Hyperlink"/>
@@ -2132,7 +2265,7 @@
                     </pic:cNvPicPr>
                   </pic:nvPicPr>
                   <pic:blipFill>
-                    <a:blip r:embed="rId87"/>
+                    <a:blip r:embed="rId89"/>
                     <a:stretch>
                       <a:fillRect/>
                     </a:stretch>
@@ -2171,8 +2304,8 @@
       <w:pPr>
         <w:pStyle w:val="Heading3"/>
       </w:pPr>
-      <w:bookmarkStart w:id="88" w:name="dolby-laboratories"/>
-      <w:bookmarkEnd w:id="88"/>
+      <w:bookmarkStart w:id="90" w:name="dolby-laboratories"/>
+      <w:bookmarkEnd w:id="90"/>
       <w:r>
         <w:t xml:space="preserve">Dolby Laboratories</w:t>
       </w:r>
@@ -2181,7 +2314,7 @@
       <w:pPr>
         <w:pStyle w:val="FirstParagraph"/>
       </w:pPr>
-      <w:hyperlink r:id="rId89">
+      <w:hyperlink r:id="rId91">
         <w:r>
           <w:rPr>
             <w:rStyle w:val="Hyperlink"/>
@@ -2212,7 +2345,7 @@
       <w:r>
         <w:t xml:space="preserve"> </w:t>
       </w:r>
-      <w:hyperlink r:id="rId90">
+      <w:hyperlink r:id="rId92">
         <w:r>
           <w:rPr>
             <w:rStyle w:val="Hyperlink"/>
@@ -2229,7 +2362,7 @@
       <w:r>
         <w:t xml:space="preserve"> </w:t>
       </w:r>
-      <w:hyperlink r:id="rId91">
+      <w:hyperlink r:id="rId93">
         <w:r>
           <w:rPr>
             <w:rStyle w:val="Hyperlink"/>
@@ -2245,7 +2378,7 @@
       <w:pPr>
         <w:pStyle w:val="Compact"/>
         <w:numPr>
-          <w:numId w:val="1009"/>
+          <w:numId w:val="1010"/>
           <w:ilvl w:val="0"/>
         </w:numPr>
       </w:pPr>
@@ -2263,7 +2396,7 @@
       <w:pPr>
         <w:pStyle w:val="Compact"/>
         <w:numPr>
-          <w:numId w:val="1009"/>
+          <w:numId w:val="1010"/>
           <w:ilvl w:val="0"/>
         </w:numPr>
       </w:pPr>
@@ -2296,7 +2429,7 @@
       <w:pPr>
         <w:pStyle w:val="Compact"/>
         <w:numPr>
-          <w:numId w:val="1009"/>
+          <w:numId w:val="1010"/>
           <w:ilvl w:val="0"/>
         </w:numPr>
       </w:pPr>
@@ -2326,7 +2459,7 @@
       <w:pPr>
         <w:pStyle w:val="Compact"/>
         <w:numPr>
-          <w:numId w:val="1009"/>
+          <w:numId w:val="1010"/>
           <w:ilvl w:val="0"/>
         </w:numPr>
       </w:pPr>
@@ -2338,7 +2471,7 @@
       <w:pPr>
         <w:pStyle w:val="Compact"/>
         <w:numPr>
-          <w:numId w:val="1009"/>
+          <w:numId w:val="1010"/>
           <w:ilvl w:val="0"/>
         </w:numPr>
       </w:pPr>
@@ -2348,7 +2481,7 @@
       <w:r>
         <w:t xml:space="preserve"> </w:t>
       </w:r>
-      <w:hyperlink r:id="rId92">
+      <w:hyperlink r:id="rId94">
         <w:r>
           <w:rPr>
             <w:rStyle w:val="Hyperlink"/>
@@ -2373,7 +2506,7 @@
       <w:pPr>
         <w:pStyle w:val="FirstParagraph"/>
       </w:pPr>
-      <w:hyperlink r:id="rId49">
+      <w:hyperlink r:id="rId53">
         <w:r>
           <w:rPr>
             <w:rStyle w:val="Hyperlink"/>
@@ -2387,7 +2520,7 @@
       <w:r>
         <w:t xml:space="preserve"> </w:t>
       </w:r>
-      <w:hyperlink r:id="rId69">
+      <w:hyperlink r:id="rId48">
         <w:r>
           <w:rPr>
             <w:rStyle w:val="Hyperlink"/>
@@ -2401,7 +2534,7 @@
       <w:r>
         <w:t xml:space="preserve"> </w:t>
       </w:r>
-      <w:hyperlink r:id="rId70">
+      <w:hyperlink r:id="rId72">
         <w:r>
           <w:rPr>
             <w:rStyle w:val="Hyperlink"/>
@@ -2415,7 +2548,7 @@
       <w:r>
         <w:t xml:space="preserve"> </w:t>
       </w:r>
-      <w:hyperlink r:id="rId93">
+      <w:hyperlink r:id="rId95">
         <w:r>
           <w:rPr>
             <w:rStyle w:val="Hyperlink"/>
@@ -2429,7 +2562,7 @@
       <w:r>
         <w:t xml:space="preserve"> </w:t>
       </w:r>
-      <w:hyperlink r:id="rId94">
+      <w:hyperlink r:id="rId96">
         <w:r>
           <w:rPr>
             <w:rStyle w:val="Hyperlink"/>
@@ -2443,7 +2576,7 @@
       <w:r>
         <w:t xml:space="preserve"> </w:t>
       </w:r>
-      <w:hyperlink r:id="rId95">
+      <w:hyperlink r:id="rId97">
         <w:r>
           <w:rPr>
             <w:rStyle w:val="Hyperlink"/>
@@ -2472,7 +2605,7 @@
                     </pic:cNvPicPr>
                   </pic:nvPicPr>
                   <pic:blipFill>
-                    <a:blip r:embed="rId96"/>
+                    <a:blip r:embed="rId98"/>
                     <a:stretch>
                       <a:fillRect/>
                     </a:stretch>
@@ -2511,8 +2644,8 @@
       <w:pPr>
         <w:pStyle w:val="Heading3"/>
       </w:pPr>
-      <w:bookmarkStart w:id="97" w:name="youthworks"/>
-      <w:bookmarkEnd w:id="97"/>
+      <w:bookmarkStart w:id="99" w:name="youthworks"/>
+      <w:bookmarkEnd w:id="99"/>
       <w:r>
         <w:t xml:space="preserve">Youthworks</w:t>
       </w:r>
@@ -2521,7 +2654,7 @@
       <w:pPr>
         <w:pStyle w:val="FirstParagraph"/>
       </w:pPr>
-      <w:hyperlink r:id="rId98">
+      <w:hyperlink r:id="rId100">
         <w:r>
           <w:rPr>
             <w:rStyle w:val="Hyperlink"/>
@@ -2543,7 +2676,7 @@
       <w:r>
         <w:br w:type="textWrapping"/>
       </w:r>
-      <w:hyperlink r:id="rId99">
+      <w:hyperlink r:id="rId101">
         <w:r>
           <w:rPr>
             <w:rStyle w:val="Hyperlink"/>
@@ -2554,7 +2687,7 @@
       <w:r>
         <w:br w:type="textWrapping"/>
       </w:r>
-      <w:hyperlink r:id="rId100">
+      <w:hyperlink r:id="rId102">
         <w:r>
           <w:rPr>
             <w:rStyle w:val="Hyperlink"/>
@@ -2565,7 +2698,7 @@
       <w:r>
         <w:br w:type="textWrapping"/>
       </w:r>
-      <w:hyperlink r:id="rId101">
+      <w:hyperlink r:id="rId103">
         <w:r>
           <w:rPr>
             <w:rStyle w:val="Hyperlink"/>
@@ -2576,7 +2709,7 @@
       <w:r>
         <w:br w:type="textWrapping"/>
       </w:r>
-      <w:hyperlink r:id="rId102">
+      <w:hyperlink r:id="rId104">
         <w:r>
           <w:rPr>
             <w:rStyle w:val="Hyperlink"/>
@@ -2630,7 +2763,7 @@
       <w:pPr>
         <w:pStyle w:val="Compact"/>
         <w:numPr>
-          <w:numId w:val="1010"/>
+          <w:numId w:val="1011"/>
           <w:ilvl w:val="0"/>
         </w:numPr>
       </w:pPr>
@@ -2642,7 +2775,7 @@
       <w:pPr>
         <w:pStyle w:val="Compact"/>
         <w:numPr>
-          <w:numId w:val="1010"/>
+          <w:numId w:val="1011"/>
           <w:ilvl w:val="0"/>
         </w:numPr>
       </w:pPr>
@@ -2654,7 +2787,7 @@
       <w:pPr>
         <w:pStyle w:val="Compact"/>
         <w:numPr>
-          <w:numId w:val="1010"/>
+          <w:numId w:val="1011"/>
           <w:ilvl w:val="0"/>
         </w:numPr>
       </w:pPr>
@@ -2666,7 +2799,7 @@
       <w:pPr>
         <w:pStyle w:val="Compact"/>
         <w:numPr>
-          <w:numId w:val="1010"/>
+          <w:numId w:val="1011"/>
           <w:ilvl w:val="0"/>
         </w:numPr>
       </w:pPr>
@@ -2678,7 +2811,7 @@
       <w:pPr>
         <w:pStyle w:val="Compact"/>
         <w:numPr>
-          <w:numId w:val="1010"/>
+          <w:numId w:val="1011"/>
           <w:ilvl w:val="0"/>
         </w:numPr>
       </w:pPr>
@@ -2690,7 +2823,7 @@
       <w:pPr>
         <w:pStyle w:val="Compact"/>
         <w:numPr>
-          <w:numId w:val="1010"/>
+          <w:numId w:val="1011"/>
           <w:ilvl w:val="0"/>
         </w:numPr>
       </w:pPr>
@@ -2700,7 +2833,7 @@
       <w:r>
         <w:t xml:space="preserve"> </w:t>
       </w:r>
-      <w:hyperlink r:id="rId103">
+      <w:hyperlink r:id="rId105">
         <w:r>
           <w:rPr>
             <w:rStyle w:val="Hyperlink"/>
@@ -2717,7 +2850,7 @@
       <w:r>
         <w:t xml:space="preserve"> </w:t>
       </w:r>
-      <w:hyperlink r:id="rId104">
+      <w:hyperlink r:id="rId106">
         <w:r>
           <w:rPr>
             <w:rStyle w:val="Hyperlink"/>
@@ -2746,7 +2879,7 @@
                     </pic:cNvPicPr>
                   </pic:nvPicPr>
                   <pic:blipFill>
-                    <a:blip r:embed="rId105"/>
+                    <a:blip r:embed="rId107"/>
                     <a:stretch>
                       <a:fillRect/>
                     </a:stretch>
@@ -2808,7 +2941,7 @@
       <w:pPr>
         <w:pStyle w:val="Compact"/>
         <w:numPr>
-          <w:numId w:val="1011"/>
+          <w:numId w:val="1012"/>
           <w:ilvl w:val="0"/>
         </w:numPr>
       </w:pPr>
@@ -2820,7 +2953,7 @@
       <w:pPr>
         <w:pStyle w:val="Compact"/>
         <w:numPr>
-          <w:numId w:val="1011"/>
+          <w:numId w:val="1012"/>
           <w:ilvl w:val="0"/>
         </w:numPr>
       </w:pPr>
@@ -2838,7 +2971,7 @@
       <w:pPr>
         <w:pStyle w:val="Compact"/>
         <w:numPr>
-          <w:numId w:val="1011"/>
+          <w:numId w:val="1012"/>
           <w:ilvl w:val="0"/>
         </w:numPr>
       </w:pPr>
@@ -2848,7 +2981,7 @@
       <w:r>
         <w:t xml:space="preserve"> </w:t>
       </w:r>
-      <w:hyperlink r:id="rId106">
+      <w:hyperlink r:id="rId108">
         <w:r>
           <w:rPr>
             <w:rStyle w:val="Hyperlink"/>
@@ -2867,7 +3000,7 @@
       <w:pPr>
         <w:pStyle w:val="FirstParagraph"/>
       </w:pPr>
-      <w:hyperlink r:id="rId49">
+      <w:hyperlink r:id="rId53">
         <w:r>
           <w:rPr>
             <w:rStyle w:val="Hyperlink"/>
@@ -2881,7 +3014,7 @@
       <w:r>
         <w:t xml:space="preserve"> </w:t>
       </w:r>
-      <w:hyperlink r:id="rId69">
+      <w:hyperlink r:id="rId48">
         <w:r>
           <w:rPr>
             <w:rStyle w:val="Hyperlink"/>
@@ -2895,7 +3028,7 @@
       <w:r>
         <w:t xml:space="preserve"> </w:t>
       </w:r>
-      <w:hyperlink r:id="rId107">
+      <w:hyperlink r:id="rId109">
         <w:r>
           <w:rPr>
             <w:rStyle w:val="Hyperlink"/>
@@ -2909,7 +3042,7 @@
       <w:r>
         <w:t xml:space="preserve"> </w:t>
       </w:r>
-      <w:hyperlink r:id="rId75">
+      <w:hyperlink r:id="rId77">
         <w:r>
           <w:rPr>
             <w:rStyle w:val="Hyperlink"/>
@@ -2923,7 +3056,7 @@
       <w:r>
         <w:t xml:space="preserve"> </w:t>
       </w:r>
-      <w:hyperlink r:id="rId108">
+      <w:hyperlink r:id="rId110">
         <w:r>
           <w:rPr>
             <w:rStyle w:val="Hyperlink"/>
@@ -2937,7 +3070,7 @@
       <w:r>
         <w:t xml:space="preserve"> </w:t>
       </w:r>
-      <w:hyperlink r:id="rId109">
+      <w:hyperlink r:id="rId111">
         <w:r>
           <w:rPr>
             <w:rStyle w:val="Hyperlink"/>
@@ -2951,7 +3084,7 @@
       <w:r>
         <w:t xml:space="preserve"> </w:t>
       </w:r>
-      <w:hyperlink r:id="rId103">
+      <w:hyperlink r:id="rId105">
         <w:r>
           <w:rPr>
             <w:rStyle w:val="Hyperlink"/>
@@ -2980,7 +3113,7 @@
                     </pic:cNvPicPr>
                   </pic:nvPicPr>
                   <pic:blipFill>
-                    <a:blip r:embed="rId110"/>
+                    <a:blip r:embed="rId112"/>
                     <a:stretch>
                       <a:fillRect/>
                     </a:stretch>
@@ -3019,8 +3152,8 @@
       <w:pPr>
         <w:pStyle w:val="Heading3"/>
       </w:pPr>
-      <w:bookmarkStart w:id="111" w:name="workstar"/>
-      <w:bookmarkEnd w:id="111"/>
+      <w:bookmarkStart w:id="113" w:name="workstar"/>
+      <w:bookmarkEnd w:id="113"/>
       <w:r>
         <w:t xml:space="preserve">Workstar</w:t>
       </w:r>
@@ -3029,7 +3162,7 @@
       <w:pPr>
         <w:pStyle w:val="FirstParagraph"/>
       </w:pPr>
-      <w:hyperlink r:id="rId112">
+      <w:hyperlink r:id="rId114">
         <w:r>
           <w:rPr>
             <w:rStyle w:val="Hyperlink"/>
@@ -3068,7 +3201,7 @@
       <w:pPr>
         <w:pStyle w:val="BodyText"/>
       </w:pPr>
-      <w:hyperlink r:id="rId113">
+      <w:hyperlink r:id="rId115">
         <w:r>
           <w:rPr>
             <w:rStyle w:val="Hyperlink"/>
@@ -3082,7 +3215,7 @@
       <w:r>
         <w:t xml:space="preserve"> </w:t>
       </w:r>
-      <w:hyperlink r:id="rId114">
+      <w:hyperlink r:id="rId116">
         <w:r>
           <w:rPr>
             <w:rStyle w:val="Hyperlink"/>
@@ -3096,7 +3229,7 @@
       <w:r>
         <w:t xml:space="preserve"> </w:t>
       </w:r>
-      <w:hyperlink r:id="rId115">
+      <w:hyperlink r:id="rId117">
         <w:r>
           <w:rPr>
             <w:rStyle w:val="Hyperlink"/>
@@ -3137,7 +3270,7 @@
       <w:r>
         <w:t xml:space="preserve"> </w:t>
       </w:r>
-      <w:hyperlink r:id="rId116">
+      <w:hyperlink r:id="rId118">
         <w:r>
           <w:rPr>
             <w:rStyle w:val="Hyperlink"/>
@@ -3151,7 +3284,7 @@
       <w:r>
         <w:t xml:space="preserve"> </w:t>
       </w:r>
-      <w:hyperlink r:id="rId117">
+      <w:hyperlink r:id="rId119">
         <w:r>
           <w:rPr>
             <w:rStyle w:val="Hyperlink"/>
@@ -3180,7 +3313,7 @@
                     </pic:cNvPicPr>
                   </pic:nvPicPr>
                   <pic:blipFill>
-                    <a:blip r:embed="rId118"/>
+                    <a:blip r:embed="rId120"/>
                     <a:stretch>
                       <a:fillRect/>
                     </a:stretch>
@@ -3219,8 +3352,8 @@
       <w:pPr>
         <w:pStyle w:val="Heading3"/>
       </w:pPr>
-      <w:bookmarkStart w:id="119" w:name="genworth-mortgage-insurance"/>
-      <w:bookmarkEnd w:id="119"/>
+      <w:bookmarkStart w:id="121" w:name="genworth-mortgage-insurance"/>
+      <w:bookmarkEnd w:id="121"/>
       <w:r>
         <w:t xml:space="preserve">Genworth Mortgage Insurance</w:t>
       </w:r>
@@ -3229,7 +3362,7 @@
       <w:pPr>
         <w:pStyle w:val="FirstParagraph"/>
       </w:pPr>
-      <w:hyperlink r:id="rId120">
+      <w:hyperlink r:id="rId122">
         <w:r>
           <w:rPr>
             <w:rStyle w:val="Hyperlink"/>
@@ -3300,7 +3433,7 @@
       <w:r>
         <w:t xml:space="preserve"> </w:t>
       </w:r>
-      <w:hyperlink r:id="rId121">
+      <w:hyperlink r:id="rId123">
         <w:r>
           <w:rPr>
             <w:rStyle w:val="Hyperlink"/>
@@ -3325,7 +3458,7 @@
       <w:pPr>
         <w:pStyle w:val="BodyText"/>
       </w:pPr>
-      <w:hyperlink r:id="rId113">
+      <w:hyperlink r:id="rId115">
         <w:r>
           <w:rPr>
             <w:rStyle w:val="Hyperlink"/>
@@ -3339,7 +3472,7 @@
       <w:r>
         <w:t xml:space="preserve"> </w:t>
       </w:r>
-      <w:hyperlink r:id="rId122">
+      <w:hyperlink r:id="rId124">
         <w:r>
           <w:rPr>
             <w:rStyle w:val="Hyperlink"/>
@@ -3353,7 +3486,7 @@
       <w:r>
         <w:t xml:space="preserve"> </w:t>
       </w:r>
-      <w:hyperlink r:id="rId123">
+      <w:hyperlink r:id="rId125">
         <w:r>
           <w:rPr>
             <w:rStyle w:val="Hyperlink"/>
@@ -3367,7 +3500,7 @@
       <w:r>
         <w:t xml:space="preserve"> </w:t>
       </w:r>
-      <w:hyperlink r:id="rId124">
+      <w:hyperlink r:id="rId126">
         <w:r>
           <w:rPr>
             <w:rStyle w:val="Hyperlink"/>
@@ -3381,7 +3514,7 @@
       <w:r>
         <w:t xml:space="preserve"> </w:t>
       </w:r>
-      <w:hyperlink r:id="rId125">
+      <w:hyperlink r:id="rId127">
         <w:r>
           <w:rPr>
             <w:rStyle w:val="Hyperlink"/>
@@ -3395,12 +3528,243 @@
       <w:r>
         <w:t xml:space="preserve"> </w:t>
       </w:r>
+      <w:hyperlink r:id="rId117">
+        <w:r>
+          <w:rPr>
+            <w:rStyle w:val="Hyperlink"/>
+          </w:rPr>
+          <w:t xml:space="preserve">sqlserver</w:t>
+        </w:r>
+      </w:hyperlink>
+      <w:r>
+        <w:t xml:space="preserve">,</w:t>
+      </w:r>
+      <w:r>
+        <w:t xml:space="preserve"> </w:t>
+      </w:r>
+      <w:hyperlink r:id="rId128">
+        <w:r>
+          <w:rPr>
+            <w:rStyle w:val="Hyperlink"/>
+          </w:rPr>
+          <w:t xml:space="preserve">Oracle</w:t>
+        </w:r>
+      </w:hyperlink>
+    </w:p>
+    <w:p>
+      <w:pPr>
+        <w:pStyle w:val="Heading3"/>
+      </w:pPr>
+      <w:bookmarkStart w:id="129" w:name="perpetual-trustees"/>
+      <w:bookmarkEnd w:id="129"/>
+      <w:r>
+        <w:t xml:space="preserve">Perpetual Trustees</w:t>
+      </w:r>
+    </w:p>
+    <w:p>
+      <w:pPr>
+        <w:pStyle w:val="FirstParagraph"/>
+      </w:pPr>
+      <w:hyperlink r:id="rId130">
+        <w:r>
+          <w:rPr>
+            <w:rStyle w:val="Hyperlink"/>
+          </w:rPr>
+          <w:t xml:space="preserve">https://www.perpetual.com.au</w:t>
+        </w:r>
+      </w:hyperlink>
+      <w:r>
+        <w:br w:type="textWrapping"/>
+      </w:r>
+      <w:r>
+        <w:t xml:space="preserve"> </w:t>
+      </w:r>
+      <w:r>
+        <w:t xml:space="preserve">September 2006 → January 2007</w:t>
+      </w:r>
+    </w:p>
+    <w:p>
+      <w:pPr>
+        <w:pStyle w:val="BodyText"/>
+      </w:pPr>
+      <w:r>
+        <w:t xml:space="preserve">Assisted in a massive data transformation/migration project to get all their client data off three legacy systems</w:t>
+      </w:r>
+      <w:r>
+        <w:t xml:space="preserve"> </w:t>
+      </w:r>
+      <w:r>
+        <w:t xml:space="preserve">onto a shiny new one. Involved a complex process of abstracting data from each application model into common form</w:t>
+      </w:r>
+      <w:r>
+        <w:t xml:space="preserve"> </w:t>
+      </w:r>
+      <w:r>
+        <w:t xml:space="preserve">then reshaping it to fit the new data model. And process ~30GB of it between COB friday and Monday morning!</w:t>
+      </w:r>
+    </w:p>
+    <w:p>
+      <w:pPr>
+        <w:pStyle w:val="BodyText"/>
+      </w:pPr>
+      <w:hyperlink r:id="rId126">
+        <w:r>
+          <w:rPr>
+            <w:rStyle w:val="Hyperlink"/>
+          </w:rPr>
+          <w:t xml:space="preserve">XSLT</w:t>
+        </w:r>
+      </w:hyperlink>
+      <w:r>
+        <w:t xml:space="preserve">, XML,</w:t>
+      </w:r>
+      <w:r>
+        <w:t xml:space="preserve"> </w:t>
+      </w:r>
+      <w:hyperlink r:id="rId118">
+        <w:r>
+          <w:rPr>
+            <w:rStyle w:val="Hyperlink"/>
+          </w:rPr>
+          <w:t xml:space="preserve">C#</w:t>
+        </w:r>
+      </w:hyperlink>
+      <w:r>
+        <w:t xml:space="preserve">,</w:t>
+      </w:r>
+      <w:r>
+        <w:t xml:space="preserve"> </w:t>
+      </w:r>
+      <w:hyperlink r:id="rId131">
+        <w:r>
+          <w:rPr>
+            <w:rStyle w:val="Hyperlink"/>
+          </w:rPr>
+          <w:t xml:space="preserve">Sybase</w:t>
+        </w:r>
+      </w:hyperlink>
+      <w:r>
+        <w:t xml:space="preserve">,</w:t>
+      </w:r>
+      <w:r>
+        <w:t xml:space="preserve"> </w:t>
+      </w:r>
+      <w:hyperlink r:id="rId117">
+        <w:r>
+          <w:rPr>
+            <w:rStyle w:val="Hyperlink"/>
+          </w:rPr>
+          <w:t xml:space="preserve">sqlserver</w:t>
+        </w:r>
+      </w:hyperlink>
+      <w:r>
+        <w:t xml:space="preserve">,</w:t>
+      </w:r>
+      <w:r>
+        <w:t xml:space="preserve"> </w:t>
+      </w:r>
+      <w:hyperlink r:id="rId132">
+        <w:r>
+          <w:rPr>
+            <w:rStyle w:val="Hyperlink"/>
+          </w:rPr>
+          <w:t xml:space="preserve">XMLSpy</w:t>
+        </w:r>
+      </w:hyperlink>
+    </w:p>
+    <w:p>
+      <w:pPr>
+        <w:pStyle w:val="Heading3"/>
+      </w:pPr>
+      <w:bookmarkStart w:id="133" w:name="recruitadvantage"/>
+      <w:bookmarkEnd w:id="133"/>
+      <w:r>
+        <w:t xml:space="preserve">RecruitAdvantage</w:t>
+      </w:r>
+    </w:p>
+    <w:p>
+      <w:pPr>
+        <w:pStyle w:val="FirstParagraph"/>
+      </w:pPr>
+      <w:hyperlink r:id="rId134">
+        <w:r>
+          <w:rPr>
+            <w:rStyle w:val="Hyperlink"/>
+          </w:rPr>
+          <w:t xml:space="preserve">http://www.turborecruit.com.au</w:t>
+        </w:r>
+      </w:hyperlink>
+      <w:r>
+        <w:br w:type="textWrapping"/>
+      </w:r>
+      <w:r>
+        <w:t xml:space="preserve">February 2006 → August 2006</w:t>
+      </w:r>
+    </w:p>
+    <w:p>
+      <w:pPr>
+        <w:pStyle w:val="BodyText"/>
+      </w:pPr>
+      <w:r>
+        <w:t xml:space="preserve">Consulted on software engineering issues, leading to the introduction of fundamental tools: source control, issue tracking,</w:t>
+      </w:r>
+      <w:r>
+        <w:t xml:space="preserve"> </w:t>
+      </w:r>
+      <w:r>
+        <w:t xml:space="preserve">technical documentation, and push button deployment, thus wrangling some 20Gb of haphazard code</w:t>
+      </w:r>
+      <w:r>
+        <w:t xml:space="preserve"> </w:t>
+      </w:r>
+      <w:r>
+        <w:t xml:space="preserve">and data strewn over ten production servers and initiating processes for quality improvement.</w:t>
+      </w:r>
+      <w:r>
+        <w:t xml:space="preserve"> </w:t>
+      </w:r>
+      <w:r>
+        <w:t xml:space="preserve">Educated and championed these tools to a self-taught development team.</w:t>
+      </w:r>
+    </w:p>
+    <w:p>
+      <w:pPr>
+        <w:pStyle w:val="BodyText"/>
+      </w:pPr>
+      <w:hyperlink r:id="rId135">
+        <w:r>
+          <w:rPr>
+            <w:rStyle w:val="Hyperlink"/>
+          </w:rPr>
+          <w:t xml:space="preserve">Subversion</w:t>
+        </w:r>
+      </w:hyperlink>
+      <w:r>
+        <w:t xml:space="preserve">,</w:t>
+      </w:r>
+      <w:r>
+        <w:t xml:space="preserve"> </w:t>
+      </w:r>
+      <w:hyperlink r:id="rId136">
+        <w:r>
+          <w:rPr>
+            <w:rStyle w:val="Hyperlink"/>
+          </w:rPr>
+          <w:t xml:space="preserve">Trac</w:t>
+        </w:r>
+      </w:hyperlink>
+      <w:r>
+        <w:t xml:space="preserve">,</w:t>
+      </w:r>
+      <w:r>
+        <w:t xml:space="preserve"> </w:t>
+      </w:r>
       <w:hyperlink r:id="rId115">
         <w:r>
           <w:rPr>
             <w:rStyle w:val="Hyperlink"/>
           </w:rPr>
-          <w:t xml:space="preserve">sqlserver</w:t>
+          <w:t xml:space="preserve">Coldfusion</w:t>
         </w:r>
       </w:hyperlink>
       <w:r>
@@ -3409,238 +3773,7 @@
       <w:r>
         <w:t xml:space="preserve"> </w:t>
       </w:r>
-      <w:hyperlink r:id="rId126">
-        <w:r>
-          <w:rPr>
-            <w:rStyle w:val="Hyperlink"/>
-          </w:rPr>
-          <w:t xml:space="preserve">Oracle</w:t>
-        </w:r>
-      </w:hyperlink>
-    </w:p>
-    <w:p>
-      <w:pPr>
-        <w:pStyle w:val="Heading3"/>
-      </w:pPr>
-      <w:bookmarkStart w:id="127" w:name="perpetual-trustees"/>
-      <w:bookmarkEnd w:id="127"/>
-      <w:r>
-        <w:t xml:space="preserve">Perpetual Trustees</w:t>
-      </w:r>
-    </w:p>
-    <w:p>
-      <w:pPr>
-        <w:pStyle w:val="FirstParagraph"/>
-      </w:pPr>
-      <w:hyperlink r:id="rId128">
-        <w:r>
-          <w:rPr>
-            <w:rStyle w:val="Hyperlink"/>
-          </w:rPr>
-          <w:t xml:space="preserve">https://www.perpetual.com.au</w:t>
-        </w:r>
-      </w:hyperlink>
-      <w:r>
-        <w:br w:type="textWrapping"/>
-      </w:r>
-      <w:r>
-        <w:t xml:space="preserve"> </w:t>
-      </w:r>
-      <w:r>
-        <w:t xml:space="preserve">September 2006 → January 2007</w:t>
-      </w:r>
-    </w:p>
-    <w:p>
-      <w:pPr>
-        <w:pStyle w:val="BodyText"/>
-      </w:pPr>
-      <w:r>
-        <w:t xml:space="preserve">Assisted in a massive data transformation/migration project to get all their client data off three legacy systems</w:t>
-      </w:r>
-      <w:r>
-        <w:t xml:space="preserve"> </w:t>
-      </w:r>
-      <w:r>
-        <w:t xml:space="preserve">onto a shiny new one. Involved a complex process of abstracting data from each application model into common form</w:t>
-      </w:r>
-      <w:r>
-        <w:t xml:space="preserve"> </w:t>
-      </w:r>
-      <w:r>
-        <w:t xml:space="preserve">then reshaping it to fit the new data model. And process ~30GB of it between COB friday and Monday morning!</w:t>
-      </w:r>
-    </w:p>
-    <w:p>
-      <w:pPr>
-        <w:pStyle w:val="BodyText"/>
-      </w:pPr>
-      <w:hyperlink r:id="rId124">
-        <w:r>
-          <w:rPr>
-            <w:rStyle w:val="Hyperlink"/>
-          </w:rPr>
-          <w:t xml:space="preserve">XSLT</w:t>
-        </w:r>
-      </w:hyperlink>
-      <w:r>
-        <w:t xml:space="preserve">, XML,</w:t>
-      </w:r>
-      <w:r>
-        <w:t xml:space="preserve"> </w:t>
-      </w:r>
-      <w:hyperlink r:id="rId116">
-        <w:r>
-          <w:rPr>
-            <w:rStyle w:val="Hyperlink"/>
-          </w:rPr>
-          <w:t xml:space="preserve">C#</w:t>
-        </w:r>
-      </w:hyperlink>
-      <w:r>
-        <w:t xml:space="preserve">,</w:t>
-      </w:r>
-      <w:r>
-        <w:t xml:space="preserve"> </w:t>
-      </w:r>
-      <w:hyperlink r:id="rId129">
-        <w:r>
-          <w:rPr>
-            <w:rStyle w:val="Hyperlink"/>
-          </w:rPr>
-          <w:t xml:space="preserve">Sybase</w:t>
-        </w:r>
-      </w:hyperlink>
-      <w:r>
-        <w:t xml:space="preserve">,</w:t>
-      </w:r>
-      <w:r>
-        <w:t xml:space="preserve"> </w:t>
-      </w:r>
-      <w:hyperlink r:id="rId115">
-        <w:r>
-          <w:rPr>
-            <w:rStyle w:val="Hyperlink"/>
-          </w:rPr>
-          <w:t xml:space="preserve">sqlserver</w:t>
-        </w:r>
-      </w:hyperlink>
-      <w:r>
-        <w:t xml:space="preserve">,</w:t>
-      </w:r>
-      <w:r>
-        <w:t xml:space="preserve"> </w:t>
-      </w:r>
-      <w:hyperlink r:id="rId130">
-        <w:r>
-          <w:rPr>
-            <w:rStyle w:val="Hyperlink"/>
-          </w:rPr>
-          <w:t xml:space="preserve">XMLSpy</w:t>
-        </w:r>
-      </w:hyperlink>
-    </w:p>
-    <w:p>
-      <w:pPr>
-        <w:pStyle w:val="Heading3"/>
-      </w:pPr>
-      <w:bookmarkStart w:id="131" w:name="recruitadvantage"/>
-      <w:bookmarkEnd w:id="131"/>
-      <w:r>
-        <w:t xml:space="preserve">RecruitAdvantage</w:t>
-      </w:r>
-    </w:p>
-    <w:p>
-      <w:pPr>
-        <w:pStyle w:val="FirstParagraph"/>
-      </w:pPr>
-      <w:hyperlink r:id="rId132">
-        <w:r>
-          <w:rPr>
-            <w:rStyle w:val="Hyperlink"/>
-          </w:rPr>
-          <w:t xml:space="preserve">http://www.turborecruit.com.au/</w:t>
-        </w:r>
-      </w:hyperlink>
-      <w:r>
-        <w:br w:type="textWrapping"/>
-      </w:r>
-      <w:r>
-        <w:t xml:space="preserve">February 2006 → August 2006</w:t>
-      </w:r>
-    </w:p>
-    <w:p>
-      <w:pPr>
-        <w:pStyle w:val="BodyText"/>
-      </w:pPr>
-      <w:r>
-        <w:t xml:space="preserve">Consulted on software engineering issues, leading to the introduction of fundamental tools: source control, issue tracking,</w:t>
-      </w:r>
-      <w:r>
-        <w:t xml:space="preserve"> </w:t>
-      </w:r>
-      <w:r>
-        <w:t xml:space="preserve">technical documentation, and push button deployment, thus wrangling some 20Gb of haphazard code</w:t>
-      </w:r>
-      <w:r>
-        <w:t xml:space="preserve"> </w:t>
-      </w:r>
-      <w:r>
-        <w:t xml:space="preserve">and data strewn over ten production servers and initiating processes for quality improvement.</w:t>
-      </w:r>
-      <w:r>
-        <w:t xml:space="preserve"> </w:t>
-      </w:r>
-      <w:r>
-        <w:t xml:space="preserve">Educated and championed these tools to a self-taught development team.</w:t>
-      </w:r>
-    </w:p>
-    <w:p>
-      <w:pPr>
-        <w:pStyle w:val="BodyText"/>
-      </w:pPr>
-      <w:hyperlink r:id="rId133">
-        <w:r>
-          <w:rPr>
-            <w:rStyle w:val="Hyperlink"/>
-          </w:rPr>
-          <w:t xml:space="preserve">Subversion</w:t>
-        </w:r>
-      </w:hyperlink>
-      <w:r>
-        <w:t xml:space="preserve">,</w:t>
-      </w:r>
-      <w:r>
-        <w:t xml:space="preserve"> </w:t>
-      </w:r>
-      <w:hyperlink r:id="rId134">
-        <w:r>
-          <w:rPr>
-            <w:rStyle w:val="Hyperlink"/>
-          </w:rPr>
-          <w:t xml:space="preserve">Trac</w:t>
-        </w:r>
-      </w:hyperlink>
-      <w:r>
-        <w:t xml:space="preserve">,</w:t>
-      </w:r>
-      <w:r>
-        <w:t xml:space="preserve"> </w:t>
-      </w:r>
-      <w:hyperlink r:id="rId113">
-        <w:r>
-          <w:rPr>
-            <w:rStyle w:val="Hyperlink"/>
-          </w:rPr>
-          <w:t xml:space="preserve">Coldfusion</w:t>
-        </w:r>
-      </w:hyperlink>
-      <w:r>
-        <w:t xml:space="preserve">,</w:t>
-      </w:r>
-      <w:r>
-        <w:t xml:space="preserve"> </w:t>
-      </w:r>
-      <w:hyperlink r:id="rId115">
+      <w:hyperlink r:id="rId117">
         <w:r>
           <w:rPr>
             <w:rStyle w:val="Hyperlink"/>
@@ -3672,7 +3805,7 @@
                     </pic:cNvPicPr>
                   </pic:nvPicPr>
                   <pic:blipFill>
-                    <a:blip r:embed="rId135"/>
+                    <a:blip r:embed="rId137"/>
                     <a:stretch>
                       <a:fillRect/>
                     </a:stretch>
@@ -3711,8 +3844,8 @@
       <w:pPr>
         <w:pStyle w:val="Heading3"/>
       </w:pPr>
-      <w:bookmarkStart w:id="136" w:name="carlson-marketing"/>
-      <w:bookmarkEnd w:id="136"/>
+      <w:bookmarkStart w:id="138" w:name="carlson-marketing"/>
+      <w:bookmarkEnd w:id="138"/>
       <w:r>
         <w:t xml:space="preserve">Carlson Marketing</w:t>
       </w:r>
@@ -3721,7 +3854,7 @@
       <w:pPr>
         <w:pStyle w:val="FirstParagraph"/>
       </w:pPr>
-      <w:hyperlink r:id="rId137">
+      <w:hyperlink r:id="rId139">
         <w:r>
           <w:rPr>
             <w:rStyle w:val="Hyperlink"/>
@@ -3766,7 +3899,7 @@
       <w:pPr>
         <w:pStyle w:val="BodyText"/>
       </w:pPr>
-      <w:hyperlink r:id="rId113">
+      <w:hyperlink r:id="rId115">
         <w:r>
           <w:rPr>
             <w:rStyle w:val="Hyperlink"/>
@@ -3780,262 +3913,262 @@
       <w:r>
         <w:t xml:space="preserve"> </w:t>
       </w:r>
+      <w:hyperlink r:id="rId117">
+        <w:r>
+          <w:rPr>
+            <w:rStyle w:val="Hyperlink"/>
+          </w:rPr>
+          <w:t xml:space="preserve">SQLServer</w:t>
+        </w:r>
+      </w:hyperlink>
+      <w:r>
+        <w:t xml:space="preserve">, bash,</w:t>
+      </w:r>
+      <w:r>
+        <w:t xml:space="preserve"> </w:t>
+      </w:r>
+      <w:hyperlink r:id="rId140">
+        <w:r>
+          <w:rPr>
+            <w:rStyle w:val="Hyperlink"/>
+          </w:rPr>
+          <w:t xml:space="preserve">Solaris</w:t>
+        </w:r>
+      </w:hyperlink>
+      <w:r>
+        <w:t xml:space="preserve">, HTML, CSS, Javascript</w:t>
+      </w:r>
+    </w:p>
+    <w:p>
+      <w:pPr>
+        <w:pStyle w:val="Heading4"/>
+      </w:pPr>
+      <w:bookmarkStart w:id="141" w:name="sydney-sewing-supplies"/>
+      <w:bookmarkEnd w:id="141"/>
+      <w:r>
+        <w:t xml:space="preserve">Sydney Sewing Supplies</w:t>
+      </w:r>
+    </w:p>
+    <w:p>
+      <w:pPr>
+        <w:pStyle w:val="FirstParagraph"/>
+      </w:pPr>
+      <w:hyperlink r:id="rId142">
+        <w:r>
+          <w:rPr>
+            <w:rStyle w:val="Hyperlink"/>
+          </w:rPr>
+          <w:t xml:space="preserve">http://sewingcraft.com</w:t>
+        </w:r>
+      </w:hyperlink>
+      <w:r>
+        <w:br w:type="textWrapping"/>
+      </w:r>
+      <w:r>
+        <w:t xml:space="preserve">Freelance—July 2004 → October 2004</w:t>
+      </w:r>
+    </w:p>
+    <w:p>
+      <w:pPr>
+        <w:pStyle w:val="Compact"/>
+        <w:numPr>
+          <w:numId w:val="1013"/>
+          <w:ilvl w:val="0"/>
+        </w:numPr>
+      </w:pPr>
+      <w:r>
+        <w:t xml:space="preserve">a freshly minted and illustrated price catalogue–on demand–with pricing data</w:t>
+      </w:r>
+      <w:r>
+        <w:t xml:space="preserve"> </w:t>
+      </w:r>
+      <w:r>
+        <w:t xml:space="preserve">directly from the current database, saving crazy printing expenses</w:t>
+      </w:r>
+    </w:p>
+    <w:p>
+      <w:pPr>
+        <w:pStyle w:val="Compact"/>
+        <w:numPr>
+          <w:numId w:val="1013"/>
+          <w:ilvl w:val="0"/>
+        </w:numPr>
+      </w:pPr>
+      <w:r>
+        <w:t xml:space="preserve">a windows application for retailers to directly import catalogue and price updates to their Point-of-Sale, saving</w:t>
+      </w:r>
+      <w:r>
+        <w:t xml:space="preserve"> </w:t>
+      </w:r>
+      <w:r>
+        <w:t xml:space="preserve">grief when they reorder</w:t>
+      </w:r>
+    </w:p>
+    <w:p>
+      <w:pPr>
+        <w:pStyle w:val="FirstParagraph"/>
+      </w:pPr>
+      <w:hyperlink r:id="rId118">
+        <w:r>
+          <w:rPr>
+            <w:rStyle w:val="Hyperlink"/>
+          </w:rPr>
+          <w:t xml:space="preserve">C#</w:t>
+        </w:r>
+      </w:hyperlink>
+      <w:r>
+        <w:t xml:space="preserve">,</w:t>
+      </w:r>
+      <w:r>
+        <w:t xml:space="preserve"> </w:t>
+      </w:r>
+      <w:hyperlink r:id="rId117">
+        <w:r>
+          <w:rPr>
+            <w:rStyle w:val="Hyperlink"/>
+          </w:rPr>
+          <w:t xml:space="preserve">sqlserver</w:t>
+        </w:r>
+      </w:hyperlink>
+      <w:r>
+        <w:t xml:space="preserve">, XML,</w:t>
+      </w:r>
+      <w:r>
+        <w:t xml:space="preserve"> </w:t>
+      </w:r>
+      <w:hyperlink r:id="rId126">
+        <w:r>
+          <w:rPr>
+            <w:rStyle w:val="Hyperlink"/>
+          </w:rPr>
+          <w:t xml:space="preserve">XSLT</w:t>
+        </w:r>
+      </w:hyperlink>
+      <w:r>
+        <w:t xml:space="preserve">,</w:t>
+      </w:r>
+      <w:r>
+        <w:t xml:space="preserve"> </w:t>
+      </w:r>
+      <w:hyperlink r:id="rId143">
+        <w:r>
+          <w:rPr>
+            <w:rStyle w:val="Hyperlink"/>
+          </w:rPr>
+          <w:t xml:space="preserve">XSLT-FOP</w:t>
+        </w:r>
+      </w:hyperlink>
+      <w:r>
+        <w:t xml:space="preserve">,</w:t>
+      </w:r>
+      <w:r>
+        <w:t xml:space="preserve"> </w:t>
+      </w:r>
+      <w:hyperlink r:id="rId144">
+        <w:r>
+          <w:rPr>
+            <w:rStyle w:val="Hyperlink"/>
+          </w:rPr>
+          <w:t xml:space="preserve">Dataflex</w:t>
+        </w:r>
+      </w:hyperlink>
+      <w:r>
+        <w:t xml:space="preserve">,</w:t>
+      </w:r>
+      <w:r>
+        <w:t xml:space="preserve"> </w:t>
+      </w:r>
+      <w:hyperlink r:id="rId145">
+        <w:r>
+          <w:rPr>
+            <w:rStyle w:val="Hyperlink"/>
+          </w:rPr>
+          <w:t xml:space="preserve">Slackware</w:t>
+        </w:r>
+      </w:hyperlink>
+    </w:p>
+    <w:p>
+      <w:pPr>
+        <w:pStyle w:val="Heading4"/>
+      </w:pPr>
+      <w:bookmarkStart w:id="146" w:name="salmat"/>
+      <w:bookmarkEnd w:id="146"/>
+      <w:r>
+        <w:t xml:space="preserve">Salmat</w:t>
+      </w:r>
+    </w:p>
+    <w:p>
+      <w:pPr>
+        <w:pStyle w:val="FirstParagraph"/>
+      </w:pPr>
+      <w:hyperlink r:id="rId147">
+        <w:r>
+          <w:rPr>
+            <w:rStyle w:val="Hyperlink"/>
+          </w:rPr>
+          <w:t xml:space="preserve">http://www.salmat.com.au</w:t>
+        </w:r>
+      </w:hyperlink>
+      <w:r>
+        <w:br w:type="textWrapping"/>
+      </w:r>
+      <w:r>
+        <w:t xml:space="preserve">October 2002 → January 2003</w:t>
+      </w:r>
+    </w:p>
+    <w:p>
+      <w:pPr>
+        <w:pStyle w:val="BodyText"/>
+      </w:pPr>
+      <w:r>
+        <w:t xml:space="preserve">Created an intranet application for the sales manager to help his team track the progress of business leads,</w:t>
+      </w:r>
+      <w:r>
+        <w:t xml:space="preserve"> </w:t>
+      </w:r>
+      <w:r>
+        <w:t xml:space="preserve">tenders, and bids as they worked their way through the sales cycle. Provided graphic reports and required a User</w:t>
+      </w:r>
+      <w:r>
+        <w:t xml:space="preserve"> </w:t>
+      </w:r>
+      <w:r>
+        <w:t xml:space="preserve">Experience good enough for sales folk to actually use it.</w:t>
+      </w:r>
+    </w:p>
+    <w:p>
+      <w:pPr>
+        <w:pStyle w:val="BodyText"/>
+      </w:pPr>
       <w:hyperlink r:id="rId115">
         <w:r>
           <w:rPr>
             <w:rStyle w:val="Hyperlink"/>
           </w:rPr>
-          <w:t xml:space="preserve">SQLServer</w:t>
-        </w:r>
-      </w:hyperlink>
-      <w:r>
-        <w:t xml:space="preserve">, bash,</w:t>
-      </w:r>
-      <w:r>
-        <w:t xml:space="preserve"> </w:t>
-      </w:r>
-      <w:hyperlink r:id="rId138">
-        <w:r>
-          <w:rPr>
-            <w:rStyle w:val="Hyperlink"/>
-          </w:rPr>
-          <w:t xml:space="preserve">Solaris</w:t>
-        </w:r>
-      </w:hyperlink>
-      <w:r>
-        <w:t xml:space="preserve">, HTML, CSS, Javascript</w:t>
-      </w:r>
-    </w:p>
-    <w:p>
-      <w:pPr>
-        <w:pStyle w:val="Heading4"/>
-      </w:pPr>
-      <w:bookmarkStart w:id="139" w:name="sydney-sewing-supplies"/>
-      <w:bookmarkEnd w:id="139"/>
-      <w:r>
-        <w:t xml:space="preserve">Sydney Sewing Supplies</w:t>
-      </w:r>
-    </w:p>
-    <w:p>
-      <w:pPr>
-        <w:pStyle w:val="FirstParagraph"/>
-      </w:pPr>
+          <w:t xml:space="preserve">Coldfusion</w:t>
+        </w:r>
+      </w:hyperlink>
+      <w:r>
+        <w:t xml:space="preserve">,</w:t>
+      </w:r>
+      <w:r>
+        <w:t xml:space="preserve"> </w:t>
+      </w:r>
+      <w:hyperlink r:id="rId128">
+        <w:r>
+          <w:rPr>
+            <w:rStyle w:val="Hyperlink"/>
+          </w:rPr>
+          <w:t xml:space="preserve">Oracle</w:t>
+        </w:r>
+      </w:hyperlink>
+      <w:r>
+        <w:t xml:space="preserve">,</w:t>
+      </w:r>
+      <w:r>
+        <w:t xml:space="preserve"> </w:t>
+      </w:r>
       <w:hyperlink r:id="rId140">
-        <w:r>
-          <w:rPr>
-            <w:rStyle w:val="Hyperlink"/>
-          </w:rPr>
-          <w:t xml:space="preserve">http://sewingcraft.com</w:t>
-        </w:r>
-      </w:hyperlink>
-      <w:r>
-        <w:br w:type="textWrapping"/>
-      </w:r>
-      <w:r>
-        <w:t xml:space="preserve">Freelance—July 2004 → October 2004</w:t>
-      </w:r>
-    </w:p>
-    <w:p>
-      <w:pPr>
-        <w:pStyle w:val="Compact"/>
-        <w:numPr>
-          <w:numId w:val="1012"/>
-          <w:ilvl w:val="0"/>
-        </w:numPr>
-      </w:pPr>
-      <w:r>
-        <w:t xml:space="preserve">a freshly minted and illustrated price catalogue–on demand–with pricing data</w:t>
-      </w:r>
-      <w:r>
-        <w:t xml:space="preserve"> </w:t>
-      </w:r>
-      <w:r>
-        <w:t xml:space="preserve">directly from the current database, saving crazy printing expenses</w:t>
-      </w:r>
-    </w:p>
-    <w:p>
-      <w:pPr>
-        <w:pStyle w:val="Compact"/>
-        <w:numPr>
-          <w:numId w:val="1012"/>
-          <w:ilvl w:val="0"/>
-        </w:numPr>
-      </w:pPr>
-      <w:r>
-        <w:t xml:space="preserve">a windows application for retailers to directly import catalogue and price updates to their Point-of-Sale, saving</w:t>
-      </w:r>
-      <w:r>
-        <w:t xml:space="preserve"> </w:t>
-      </w:r>
-      <w:r>
-        <w:t xml:space="preserve">grief when they reorder</w:t>
-      </w:r>
-    </w:p>
-    <w:p>
-      <w:pPr>
-        <w:pStyle w:val="FirstParagraph"/>
-      </w:pPr>
-      <w:hyperlink r:id="rId116">
-        <w:r>
-          <w:rPr>
-            <w:rStyle w:val="Hyperlink"/>
-          </w:rPr>
-          <w:t xml:space="preserve">C#</w:t>
-        </w:r>
-      </w:hyperlink>
-      <w:r>
-        <w:t xml:space="preserve">,</w:t>
-      </w:r>
-      <w:r>
-        <w:t xml:space="preserve"> </w:t>
-      </w:r>
-      <w:hyperlink r:id="rId115">
-        <w:r>
-          <w:rPr>
-            <w:rStyle w:val="Hyperlink"/>
-          </w:rPr>
-          <w:t xml:space="preserve">sqlserver</w:t>
-        </w:r>
-      </w:hyperlink>
-      <w:r>
-        <w:t xml:space="preserve">, XML,</w:t>
-      </w:r>
-      <w:r>
-        <w:t xml:space="preserve"> </w:t>
-      </w:r>
-      <w:hyperlink r:id="rId124">
-        <w:r>
-          <w:rPr>
-            <w:rStyle w:val="Hyperlink"/>
-          </w:rPr>
-          <w:t xml:space="preserve">XSLT</w:t>
-        </w:r>
-      </w:hyperlink>
-      <w:r>
-        <w:t xml:space="preserve">,</w:t>
-      </w:r>
-      <w:r>
-        <w:t xml:space="preserve"> </w:t>
-      </w:r>
-      <w:hyperlink r:id="rId141">
-        <w:r>
-          <w:rPr>
-            <w:rStyle w:val="Hyperlink"/>
-          </w:rPr>
-          <w:t xml:space="preserve">XSLT-FOP</w:t>
-        </w:r>
-      </w:hyperlink>
-      <w:r>
-        <w:t xml:space="preserve">,</w:t>
-      </w:r>
-      <w:r>
-        <w:t xml:space="preserve"> </w:t>
-      </w:r>
-      <w:hyperlink r:id="rId142">
-        <w:r>
-          <w:rPr>
-            <w:rStyle w:val="Hyperlink"/>
-          </w:rPr>
-          <w:t xml:space="preserve">Dataflex</w:t>
-        </w:r>
-      </w:hyperlink>
-      <w:r>
-        <w:t xml:space="preserve">,</w:t>
-      </w:r>
-      <w:r>
-        <w:t xml:space="preserve"> </w:t>
-      </w:r>
-      <w:hyperlink r:id="rId143">
-        <w:r>
-          <w:rPr>
-            <w:rStyle w:val="Hyperlink"/>
-          </w:rPr>
-          <w:t xml:space="preserve">Slackware</w:t>
-        </w:r>
-      </w:hyperlink>
-    </w:p>
-    <w:p>
-      <w:pPr>
-        <w:pStyle w:val="Heading4"/>
-      </w:pPr>
-      <w:bookmarkStart w:id="144" w:name="salmat"/>
-      <w:bookmarkEnd w:id="144"/>
-      <w:r>
-        <w:t xml:space="preserve">Salmat</w:t>
-      </w:r>
-    </w:p>
-    <w:p>
-      <w:pPr>
-        <w:pStyle w:val="FirstParagraph"/>
-      </w:pPr>
-      <w:hyperlink r:id="rId145">
-        <w:r>
-          <w:rPr>
-            <w:rStyle w:val="Hyperlink"/>
-          </w:rPr>
-          <w:t xml:space="preserve">http://www.salmat.com.au</w:t>
-        </w:r>
-      </w:hyperlink>
-      <w:r>
-        <w:br w:type="textWrapping"/>
-      </w:r>
-      <w:r>
-        <w:t xml:space="preserve">October 2002 → January 2003</w:t>
-      </w:r>
-    </w:p>
-    <w:p>
-      <w:pPr>
-        <w:pStyle w:val="BodyText"/>
-      </w:pPr>
-      <w:r>
-        <w:t xml:space="preserve">Created an intranet application for the sales manager to help his team track the progress of business leads,</w:t>
-      </w:r>
-      <w:r>
-        <w:t xml:space="preserve"> </w:t>
-      </w:r>
-      <w:r>
-        <w:t xml:space="preserve">tenders, and bids as they worked their way through the sales cycle. Provided graphic reports and required a User</w:t>
-      </w:r>
-      <w:r>
-        <w:t xml:space="preserve"> </w:t>
-      </w:r>
-      <w:r>
-        <w:t xml:space="preserve">Experience good enough for sales folk to actually use it.</w:t>
-      </w:r>
-    </w:p>
-    <w:p>
-      <w:pPr>
-        <w:pStyle w:val="BodyText"/>
-      </w:pPr>
-      <w:hyperlink r:id="rId113">
-        <w:r>
-          <w:rPr>
-            <w:rStyle w:val="Hyperlink"/>
-          </w:rPr>
-          <w:t xml:space="preserve">Coldfusion</w:t>
-        </w:r>
-      </w:hyperlink>
-      <w:r>
-        <w:t xml:space="preserve">,</w:t>
-      </w:r>
-      <w:r>
-        <w:t xml:space="preserve"> </w:t>
-      </w:r>
-      <w:hyperlink r:id="rId126">
-        <w:r>
-          <w:rPr>
-            <w:rStyle w:val="Hyperlink"/>
-          </w:rPr>
-          <w:t xml:space="preserve">Oracle</w:t>
-        </w:r>
-      </w:hyperlink>
-      <w:r>
-        <w:t xml:space="preserve">,</w:t>
-      </w:r>
-      <w:r>
-        <w:t xml:space="preserve"> </w:t>
-      </w:r>
-      <w:hyperlink r:id="rId138">
         <w:r>
           <w:rPr>
             <w:rStyle w:val="Hyperlink"/>
@@ -4064,7 +4197,7 @@
                     </pic:cNvPicPr>
                   </pic:nvPicPr>
                   <pic:blipFill>
-                    <a:blip r:embed="rId146"/>
+                    <a:blip r:embed="rId148"/>
                     <a:stretch>
                       <a:fillRect/>
                     </a:stretch>
@@ -4103,8 +4236,8 @@
       <w:pPr>
         <w:pStyle w:val="Heading3"/>
       </w:pPr>
-      <w:bookmarkStart w:id="147" w:name="roads-and-traffic-authority"/>
-      <w:bookmarkEnd w:id="147"/>
+      <w:bookmarkStart w:id="149" w:name="roads-and-traffic-authority"/>
+      <w:bookmarkEnd w:id="149"/>
       <w:r>
         <w:t xml:space="preserve">Roads and Traffic Authority</w:t>
       </w:r>
@@ -4113,7 +4246,7 @@
       <w:pPr>
         <w:pStyle w:val="FirstParagraph"/>
       </w:pPr>
-      <w:hyperlink r:id="rId148">
+      <w:hyperlink r:id="rId150">
         <w:r>
           <w:rPr>
             <w:rStyle w:val="Hyperlink"/>
@@ -4132,7 +4265,7 @@
       <w:pPr>
         <w:pStyle w:val="BodyText"/>
       </w:pPr>
-      <w:hyperlink r:id="rId149">
+      <w:hyperlink r:id="rId151">
         <w:r>
           <w:rPr>
             <w:rStyle w:val="Hyperlink"/>
@@ -4171,7 +4304,7 @@
       <w:pPr>
         <w:pStyle w:val="BodyText"/>
       </w:pPr>
-      <w:hyperlink r:id="rId150">
+      <w:hyperlink r:id="rId152">
         <w:r>
           <w:rPr>
             <w:rStyle w:val="Hyperlink"/>
@@ -4185,7 +4318,7 @@
       <w:r>
         <w:t xml:space="preserve"> </w:t>
       </w:r>
-      <w:hyperlink r:id="rId113">
+      <w:hyperlink r:id="rId115">
         <w:r>
           <w:rPr>
             <w:rStyle w:val="Hyperlink"/>
@@ -4199,7 +4332,7 @@
       <w:r>
         <w:t xml:space="preserve"> </w:t>
       </w:r>
-      <w:hyperlink r:id="rId126">
+      <w:hyperlink r:id="rId128">
         <w:r>
           <w:rPr>
             <w:rStyle w:val="Hyperlink"/>
@@ -4213,7 +4346,7 @@
       <w:r>
         <w:t xml:space="preserve"> </w:t>
       </w:r>
-      <w:hyperlink r:id="rId95">
+      <w:hyperlink r:id="rId97">
         <w:r>
           <w:rPr>
             <w:rStyle w:val="Hyperlink"/>
@@ -4227,7 +4360,7 @@
       <w:r>
         <w:t xml:space="preserve"> </w:t>
       </w:r>
-      <w:hyperlink r:id="rId138">
+      <w:hyperlink r:id="rId140">
         <w:r>
           <w:rPr>
             <w:rStyle w:val="Hyperlink"/>
@@ -4243,8 +4376,8 @@
       <w:pPr>
         <w:pStyle w:val="Heading4"/>
       </w:pPr>
-      <w:bookmarkStart w:id="151" w:name="good-business-technology"/>
-      <w:bookmarkEnd w:id="151"/>
+      <w:bookmarkStart w:id="153" w:name="good-business-technology"/>
+      <w:bookmarkEnd w:id="153"/>
       <w:r>
         <w:t xml:space="preserve">Good Business Technology</w:t>
       </w:r>
@@ -4267,7 +4400,7 @@
       <w:r>
         <w:t xml:space="preserve"> </w:t>
       </w:r>
-      <w:hyperlink r:id="rId152">
+      <w:hyperlink r:id="rId154">
         <w:r>
           <w:rPr>
             <w:rStyle w:val="Hyperlink"/>
@@ -4319,7 +4452,7 @@
       <w:pPr>
         <w:pStyle w:val="BodyText"/>
       </w:pPr>
-      <w:hyperlink r:id="rId113">
+      <w:hyperlink r:id="rId115">
         <w:r>
           <w:rPr>
             <w:rStyle w:val="Hyperlink"/>
@@ -4333,7 +4466,7 @@
       <w:r>
         <w:t xml:space="preserve"> </w:t>
       </w:r>
-      <w:hyperlink r:id="rId126">
+      <w:hyperlink r:id="rId128">
         <w:r>
           <w:rPr>
             <w:rStyle w:val="Hyperlink"/>
@@ -4346,8 +4479,8 @@
       <w:pPr>
         <w:pStyle w:val="Heading3"/>
       </w:pPr>
-      <w:bookmarkStart w:id="153" w:name="vertical-markets"/>
-      <w:bookmarkEnd w:id="153"/>
+      <w:bookmarkStart w:id="155" w:name="vertical-markets"/>
+      <w:bookmarkEnd w:id="155"/>
       <w:r>
         <w:t xml:space="preserve">Vertical Markets</w:t>
       </w:r>
@@ -4356,7 +4489,7 @@
       <w:pPr>
         <w:pStyle w:val="FirstParagraph"/>
       </w:pPr>
-      <w:hyperlink r:id="rId154">
+      <w:hyperlink r:id="rId156">
         <w:r>
           <w:rPr>
             <w:rStyle w:val="Hyperlink"/>
@@ -4413,7 +4546,7 @@
       <w:pPr>
         <w:pStyle w:val="BodyText"/>
       </w:pPr>
-      <w:hyperlink r:id="rId113">
+      <w:hyperlink r:id="rId115">
         <w:r>
           <w:rPr>
             <w:rStyle w:val="Hyperlink"/>
@@ -4430,7 +4563,7 @@
       <w:r>
         <w:t xml:space="preserve"> </w:t>
       </w:r>
-      <w:hyperlink r:id="rId126">
+      <w:hyperlink r:id="rId128">
         <w:r>
           <w:rPr>
             <w:rStyle w:val="Hyperlink"/>
@@ -4447,11 +4580,124 @@
       <w:r>
         <w:t xml:space="preserve"> </w:t>
       </w:r>
+      <w:hyperlink r:id="rId117">
+        <w:r>
+          <w:rPr>
+            <w:rStyle w:val="Hyperlink"/>
+          </w:rPr>
+          <w:t xml:space="preserve">SQLServer</w:t>
+        </w:r>
+      </w:hyperlink>
+      <w:r>
+        <w:t xml:space="preserve">, HTML</w:t>
+      </w:r>
+    </w:p>
+    <w:p>
+      <w:pPr>
+        <w:pStyle w:val="Heading3"/>
+      </w:pPr>
+      <w:bookmarkStart w:id="157" w:name="daemon-consulting"/>
+      <w:bookmarkEnd w:id="157"/>
+      <w:r>
+        <w:t xml:space="preserve">Daemon Consulting</w:t>
+      </w:r>
+    </w:p>
+    <w:p>
+      <w:pPr>
+        <w:pStyle w:val="FirstParagraph"/>
+      </w:pPr>
+      <w:hyperlink r:id="rId158">
+        <w:r>
+          <w:rPr>
+            <w:rStyle w:val="Hyperlink"/>
+          </w:rPr>
+          <w:t xml:space="preserve">http://www.daemon.com.au</w:t>
+        </w:r>
+      </w:hyperlink>
+      <w:r>
+        <w:br w:type="textWrapping"/>
+      </w:r>
+      <w:r>
+        <w:t xml:space="preserve">June → September 2000</w:t>
+      </w:r>
+    </w:p>
+    <w:p>
+      <w:pPr>
+        <w:pStyle w:val="BodyText"/>
+      </w:pPr>
+      <w:r>
+        <w:t xml:space="preserve">My stint with this highly regarded web consultancy involved working on some big clients: like</w:t>
+      </w:r>
+      <w:r>
+        <w:t xml:space="preserve"> </w:t>
+      </w:r>
+      <w:r>
+        <w:t xml:space="preserve">trouble shooting-production application issues at TechPacific, finishing off the Independent Commission Against Corruption (ICAC)</w:t>
+      </w:r>
+      <w:r>
+        <w:t xml:space="preserve"> </w:t>
+      </w:r>
+      <w:r>
+        <w:t xml:space="preserve">website, and particpating in an agricultural logistics startup at</w:t>
+      </w:r>
+      <w:r>
+        <w:t xml:space="preserve"> </w:t>
+      </w:r>
+      <w:hyperlink r:id="rId159">
+        <w:r>
+          <w:rPr>
+            <w:rStyle w:val="Hyperlink"/>
+          </w:rPr>
+          <w:t xml:space="preserve">Anderson Consulting</w:t>
+        </w:r>
+      </w:hyperlink>
+      <w:r>
+        <w:t xml:space="preserve">. My baptism-by-fire to tech exploitation</w:t>
+      </w:r>
+      <w:r>
+        <w:t xml:space="preserve"> </w:t>
+      </w:r>
+      <w:r>
+        <w:t xml:space="preserve">(one might say).</w:t>
+      </w:r>
+    </w:p>
+    <w:p>
+      <w:pPr>
+        <w:pStyle w:val="BodyText"/>
+      </w:pPr>
       <w:hyperlink r:id="rId115">
         <w:r>
           <w:rPr>
             <w:rStyle w:val="Hyperlink"/>
           </w:rPr>
+          <w:t xml:space="preserve">Coldfusion</w:t>
+        </w:r>
+      </w:hyperlink>
+      <w:r>
+        <w:t xml:space="preserve">,</w:t>
+      </w:r>
+      <w:r>
+        <w:t xml:space="preserve"> </w:t>
+      </w:r>
+      <w:hyperlink r:id="rId160">
+        <w:r>
+          <w:rPr>
+            <w:rStyle w:val="Hyperlink"/>
+          </w:rPr>
+          <w:t xml:space="preserve">Spectra</w:t>
+        </w:r>
+      </w:hyperlink>
+      <w:r>
+        <w:t xml:space="preserve">,</w:t>
+      </w:r>
+      <w:r>
+        <w:t xml:space="preserve"> </w:t>
+      </w:r>
+      <w:hyperlink r:id="rId117">
+        <w:r>
+          <w:rPr>
+            <w:rStyle w:val="Hyperlink"/>
+          </w:rPr>
           <w:t xml:space="preserve">SQLServer</w:t>
         </w:r>
       </w:hyperlink>
@@ -4463,29 +4709,29 @@
       <w:pPr>
         <w:pStyle w:val="Heading3"/>
       </w:pPr>
-      <w:bookmarkStart w:id="155" w:name="daemon-consulting"/>
-      <w:bookmarkEnd w:id="155"/>
-      <w:r>
-        <w:t xml:space="preserve">Daemon Consulting</w:t>
+      <w:bookmarkStart w:id="161" w:name="the-intermedia-group"/>
+      <w:bookmarkEnd w:id="161"/>
+      <w:r>
+        <w:t xml:space="preserve">The Intermedia Group</w:t>
       </w:r>
     </w:p>
     <w:p>
       <w:pPr>
         <w:pStyle w:val="FirstParagraph"/>
       </w:pPr>
-      <w:hyperlink r:id="rId156">
-        <w:r>
-          <w:rPr>
-            <w:rStyle w:val="Hyperlink"/>
-          </w:rPr>
-          <w:t xml:space="preserve">http://www.daemon.com.au</w:t>
+      <w:hyperlink r:id="rId162">
+        <w:r>
+          <w:rPr>
+            <w:rStyle w:val="Hyperlink"/>
+          </w:rPr>
+          <w:t xml:space="preserve">http://intermedia.com.au</w:t>
         </w:r>
       </w:hyperlink>
       <w:r>
         <w:br w:type="textWrapping"/>
       </w:r>
       <w:r>
-        <w:t xml:space="preserve">June → September 2000</w:t>
+        <w:t xml:space="preserve">April → June 2000</w:t>
       </w:r>
     </w:p>
     <w:p>
@@ -4493,46 +4739,37 @@
         <w:pStyle w:val="BodyText"/>
       </w:pPr>
       <w:r>
-        <w:t xml:space="preserve">My stint with this highly regarded web consultancy involved working on some big clients: like</w:t>
-      </w:r>
-      <w:r>
-        <w:t xml:space="preserve"> </w:t>
-      </w:r>
-      <w:r>
-        <w:t xml:space="preserve">trouble shooting-production application issues at TechPacific, finishing off the Independent Commission Against Corruption (ICAC)</w:t>
-      </w:r>
-      <w:r>
-        <w:t xml:space="preserve"> </w:t>
-      </w:r>
-      <w:r>
-        <w:t xml:space="preserve">website, and particpating in an agricultural logistics startup at</w:t>
-      </w:r>
-      <w:r>
-        <w:t xml:space="preserve"> </w:t>
-      </w:r>
-      <w:hyperlink r:id="rId157">
-        <w:r>
-          <w:rPr>
-            <w:rStyle w:val="Hyperlink"/>
-          </w:rPr>
-          <w:t xml:space="preserve">Anderson Consulting</w:t>
-        </w:r>
-      </w:hyperlink>
-      <w:r>
-        <w:t xml:space="preserve">. My baptism-by-fire to tech exploitation</w:t>
-      </w:r>
-      <w:r>
-        <w:t xml:space="preserve"> </w:t>
-      </w:r>
-      <w:r>
-        <w:t xml:space="preserve">(one might say).</w:t>
+        <w:t xml:space="preserve">Purchased their first hardware and built the network for a seed-funded startup building a marketplace for giftwares</w:t>
+      </w:r>
+      <w:r>
+        <w:t xml:space="preserve"> </w:t>
+      </w:r>
+      <w:r>
+        <w:t xml:space="preserve">(like</w:t>
+      </w:r>
+      <w:r>
+        <w:t xml:space="preserve"> </w:t>
+      </w:r>
+      <w:hyperlink r:id="rId163">
+        <w:r>
+          <w:rPr>
+            <w:rStyle w:val="Hyperlink"/>
+          </w:rPr>
+          <w:t xml:space="preserve">Etsy</w:t>
+        </w:r>
+      </w:hyperlink>
+      <w:r>
+        <w:t xml:space="preserve"> </w:t>
+      </w:r>
+      <w:r>
+        <w:t xml:space="preserve">is today).</w:t>
       </w:r>
     </w:p>
     <w:p>
       <w:pPr>
         <w:pStyle w:val="BodyText"/>
       </w:pPr>
-      <w:hyperlink r:id="rId113">
+      <w:hyperlink r:id="rId115">
         <w:r>
           <w:rPr>
             <w:rStyle w:val="Hyperlink"/>
@@ -4546,164 +4783,60 @@
       <w:r>
         <w:t xml:space="preserve"> </w:t>
       </w:r>
-      <w:hyperlink r:id="rId158">
-        <w:r>
-          <w:rPr>
-            <w:rStyle w:val="Hyperlink"/>
-          </w:rPr>
-          <w:t xml:space="preserve">Spectra</w:t>
-        </w:r>
-      </w:hyperlink>
-      <w:r>
-        <w:t xml:space="preserve">,</w:t>
-      </w:r>
-      <w:r>
-        <w:t xml:space="preserve"> </w:t>
-      </w:r>
+      <w:hyperlink r:id="rId117">
+        <w:r>
+          <w:rPr>
+            <w:rStyle w:val="Hyperlink"/>
+          </w:rPr>
+          <w:t xml:space="preserve">SQLServer</w:t>
+        </w:r>
+      </w:hyperlink>
+      <w:r>
+        <w:t xml:space="preserve">, HTML</w:t>
+      </w:r>
+    </w:p>
+    <w:p>
+      <w:pPr>
+        <w:pStyle w:val="Heading3"/>
+      </w:pPr>
+      <w:bookmarkStart w:id="164" w:name="leonard-communications"/>
+      <w:bookmarkEnd w:id="164"/>
+      <w:r>
+        <w:t xml:space="preserve">Leonard Communications</w:t>
+      </w:r>
+    </w:p>
+    <w:p>
+      <w:pPr>
+        <w:pStyle w:val="FirstParagraph"/>
+      </w:pPr>
+      <w:hyperlink r:id="rId165">
+        <w:r>
+          <w:rPr>
+            <w:rStyle w:val="Hyperlink"/>
+          </w:rPr>
+          <w:t xml:space="preserve">http://www.leonards.net.au</w:t>
+        </w:r>
+      </w:hyperlink>
+      <w:r>
+        <w:br w:type="textWrapping"/>
+      </w:r>
+      <w:r>
+        <w:t xml:space="preserve">September → December 1999</w:t>
+      </w:r>
+    </w:p>
+    <w:p>
+      <w:pPr>
+        <w:pStyle w:val="BodyText"/>
+      </w:pPr>
+      <w:r>
+        <w:t xml:space="preserve">Built an index of private schools across Australia and published it at http://www.privateschoolsaustralia.com.au</w:t>
+      </w:r>
+    </w:p>
+    <w:p>
+      <w:pPr>
+        <w:pStyle w:val="BodyText"/>
+      </w:pPr>
       <w:hyperlink r:id="rId115">
-        <w:r>
-          <w:rPr>
-            <w:rStyle w:val="Hyperlink"/>
-          </w:rPr>
-          <w:t xml:space="preserve">SQLServer</w:t>
-        </w:r>
-      </w:hyperlink>
-      <w:r>
-        <w:t xml:space="preserve">, HTML</w:t>
-      </w:r>
-    </w:p>
-    <w:p>
-      <w:pPr>
-        <w:pStyle w:val="Heading3"/>
-      </w:pPr>
-      <w:bookmarkStart w:id="159" w:name="the-intermedia-group"/>
-      <w:bookmarkEnd w:id="159"/>
-      <w:r>
-        <w:t xml:space="preserve">The Intermedia Group</w:t>
-      </w:r>
-    </w:p>
-    <w:p>
-      <w:pPr>
-        <w:pStyle w:val="FirstParagraph"/>
-      </w:pPr>
-      <w:hyperlink r:id="rId160">
-        <w:r>
-          <w:rPr>
-            <w:rStyle w:val="Hyperlink"/>
-          </w:rPr>
-          <w:t xml:space="preserve">http://intermedia.com.au</w:t>
-        </w:r>
-      </w:hyperlink>
-      <w:r>
-        <w:br w:type="textWrapping"/>
-      </w:r>
-      <w:r>
-        <w:t xml:space="preserve">April → June 2000</w:t>
-      </w:r>
-    </w:p>
-    <w:p>
-      <w:pPr>
-        <w:pStyle w:val="BodyText"/>
-      </w:pPr>
-      <w:r>
-        <w:t xml:space="preserve">Purchased their first hardware and built the network for a seed-funded startup building a marketplace for giftwares</w:t>
-      </w:r>
-      <w:r>
-        <w:t xml:space="preserve"> </w:t>
-      </w:r>
-      <w:r>
-        <w:t xml:space="preserve">(like</w:t>
-      </w:r>
-      <w:r>
-        <w:t xml:space="preserve"> </w:t>
-      </w:r>
-      <w:hyperlink r:id="rId161">
-        <w:r>
-          <w:rPr>
-            <w:rStyle w:val="Hyperlink"/>
-          </w:rPr>
-          <w:t xml:space="preserve">Etsy</w:t>
-        </w:r>
-      </w:hyperlink>
-      <w:r>
-        <w:t xml:space="preserve"> </w:t>
-      </w:r>
-      <w:r>
-        <w:t xml:space="preserve">is today).</w:t>
-      </w:r>
-    </w:p>
-    <w:p>
-      <w:pPr>
-        <w:pStyle w:val="BodyText"/>
-      </w:pPr>
-      <w:hyperlink r:id="rId113">
-        <w:r>
-          <w:rPr>
-            <w:rStyle w:val="Hyperlink"/>
-          </w:rPr>
-          <w:t xml:space="preserve">Coldfusion</w:t>
-        </w:r>
-      </w:hyperlink>
-      <w:r>
-        <w:t xml:space="preserve">,</w:t>
-      </w:r>
-      <w:r>
-        <w:t xml:space="preserve"> </w:t>
-      </w:r>
-      <w:hyperlink r:id="rId115">
-        <w:r>
-          <w:rPr>
-            <w:rStyle w:val="Hyperlink"/>
-          </w:rPr>
-          <w:t xml:space="preserve">SQLServer</w:t>
-        </w:r>
-      </w:hyperlink>
-      <w:r>
-        <w:t xml:space="preserve">, HTML</w:t>
-      </w:r>
-    </w:p>
-    <w:p>
-      <w:pPr>
-        <w:pStyle w:val="Heading3"/>
-      </w:pPr>
-      <w:bookmarkStart w:id="162" w:name="leonard-communications"/>
-      <w:bookmarkEnd w:id="162"/>
-      <w:r>
-        <w:t xml:space="preserve">Leonard Communications</w:t>
-      </w:r>
-    </w:p>
-    <w:p>
-      <w:pPr>
-        <w:pStyle w:val="FirstParagraph"/>
-      </w:pPr>
-      <w:hyperlink r:id="rId163">
-        <w:r>
-          <w:rPr>
-            <w:rStyle w:val="Hyperlink"/>
-          </w:rPr>
-          <w:t xml:space="preserve">http://www.leonards.net.au</w:t>
-        </w:r>
-      </w:hyperlink>
-      <w:r>
-        <w:br w:type="textWrapping"/>
-      </w:r>
-      <w:r>
-        <w:t xml:space="preserve">September → December 1999</w:t>
-      </w:r>
-    </w:p>
-    <w:p>
-      <w:pPr>
-        <w:pStyle w:val="BodyText"/>
-      </w:pPr>
-      <w:r>
-        <w:t xml:space="preserve">Built an index of private schools across Australia and published it at http://www.privateschoolsaustralia.com.au</w:t>
-      </w:r>
-    </w:p>
-    <w:p>
-      <w:pPr>
-        <w:pStyle w:val="BodyText"/>
-      </w:pPr>
-      <w:hyperlink r:id="rId113">
         <w:r>
           <w:rPr>
             <w:rStyle w:val="Hyperlink"/>
@@ -4853,7 +4986,7 @@
     </w:lvl>
   </w:abstractNum>
   <w:abstractNum w:abstractNumId="990">
-    <w:nsid w:val="4999950c"/>
+    <w:nsid w:val="520ea10d"/>
     <w:multiLevelType w:val="multilevel"/>
     <w:lvl w:ilvl="0">
       <w:numFmt w:val="bullet"/>
@@ -4934,7 +5067,7 @@
     </w:lvl>
   </w:abstractNum>
   <w:abstractNum w:abstractNumId="991">
-    <w:nsid w:val="c9ef93c8"/>
+    <w:nsid w:val="595138b7"/>
     <w:multiLevelType w:val="multilevel"/>
     <w:lvl w:ilvl="0">
       <w:numFmt w:val="bullet"/>
@@ -5054,6 +5187,9 @@
     <w:abstractNumId w:val="991"/>
   </w:num>
   <w:num w:numId="1012">
+    <w:abstractNumId w:val="991"/>
+  </w:num>
+  <w:num w:numId="1013">
     <w:abstractNumId w:val="991"/>
   </w:num>
 </w:numbering>

</xml_diff>